<commit_message>
add install process and default report
</commit_message>
<xml_diff>
--- a/templates/reports/word/employee_report.docx
+++ b/templates/reports/word/employee_report.docx
@@ -10,13 +10,8 @@
         </w:rPr>
       </w:pPr>
       <w:r>
-        <w:t xml:space="preserve">General </w:t>
+        <w:t>General Informations</w:t>
       </w:r>
-      <w:proofErr w:type="spellStart"/>
-      <w:r>
-        <w:t>Informations</w:t>
-      </w:r>
-      <w:proofErr w:type="spellEnd"/>
       <w:r>
         <w:rPr>
           <w:sz w:val="20"/>
@@ -78,27 +73,160 @@
                 <w:bCs/>
                 <w:lang w:val="en-US" w:eastAsia="fr-FR"/>
               </w:rPr>
-              <w:t xml:space="preserve">{{ </w:t>
-            </w:r>
-            <w:proofErr w:type="spellStart"/>
-            <w:r>
-              <w:rPr>
-                <w:rFonts w:eastAsia="Times New Roman" w:cstheme="minorHAnsi"/>
+              <w:t>{{ employee.first_name }}</w:t>
+            </w:r>
+          </w:p>
+        </w:tc>
+        <w:tc>
+          <w:tcPr>
+            <w:tcW w:w="1278" w:type="dxa"/>
+            <w:shd w:val="clear" w:color="auto" w:fill="D5DCE4" w:themeFill="text2" w:themeFillTint="33"/>
+          </w:tcPr>
+          <w:p>
+            <w:pPr>
+              <w:rPr>
+                <w:rFonts w:cstheme="minorHAnsi"/>
                 <w:b/>
                 <w:bCs/>
-                <w:lang w:val="en-US" w:eastAsia="fr-FR"/>
-              </w:rPr>
-              <w:t>employee.first_name</w:t>
-            </w:r>
-            <w:proofErr w:type="spellEnd"/>
-            <w:r>
-              <w:rPr>
-                <w:rFonts w:eastAsia="Times New Roman" w:cstheme="minorHAnsi"/>
+                <w:lang w:val="en-US"/>
+              </w:rPr>
+            </w:pPr>
+            <w:r>
+              <w:rPr>
+                <w:rFonts w:cstheme="minorHAnsi"/>
+                <w:lang w:val="en-US"/>
+              </w:rPr>
+              <w:t>Last Name</w:t>
+            </w:r>
+          </w:p>
+        </w:tc>
+        <w:tc>
+          <w:tcPr>
+            <w:tcW w:w="3255" w:type="dxa"/>
+          </w:tcPr>
+          <w:p>
+            <w:pPr>
+              <w:rPr>
+                <w:rFonts w:cstheme="minorHAnsi"/>
                 <w:b/>
                 <w:bCs/>
-                <w:lang w:val="en-US" w:eastAsia="fr-FR"/>
-              </w:rPr>
-              <w:t xml:space="preserve"> }}</w:t>
+                <w:lang w:val="en-US"/>
+              </w:rPr>
+            </w:pPr>
+            <w:r>
+              <w:rPr>
+                <w:rFonts w:eastAsia="Times New Roman" w:cstheme="minorHAnsi"/>
+                <w:b/>
+                <w:bCs/>
+                <w:lang w:val="en-US" w:eastAsia="fr-FR"/>
+              </w:rPr>
+              <w:t>{{ employee.last_name }}</w:t>
+            </w:r>
+          </w:p>
+        </w:tc>
+      </w:tr>
+      <w:tr>
+        <w:tc>
+          <w:tcPr>
+            <w:tcW w:w="1271" w:type="dxa"/>
+            <w:shd w:val="clear" w:color="auto" w:fill="D5DCE4" w:themeFill="text2" w:themeFillTint="33"/>
+          </w:tcPr>
+          <w:p>
+            <w:pPr>
+              <w:rPr>
+                <w:rFonts w:cstheme="minorHAnsi"/>
+                <w:lang w:val="en-US"/>
+              </w:rPr>
+            </w:pPr>
+            <w:r>
+              <w:rPr>
+                <w:rFonts w:cstheme="minorHAnsi"/>
+                <w:lang w:val="en-US"/>
+              </w:rPr>
+              <w:t>Birth Date</w:t>
+            </w:r>
+          </w:p>
+        </w:tc>
+        <w:tc>
+          <w:tcPr>
+            <w:tcW w:w="7791" w:type="dxa"/>
+            <w:gridSpan w:val="3"/>
+          </w:tcPr>
+          <w:p>
+            <w:pPr>
+              <w:rPr>
+                <w:rFonts w:cstheme="minorHAnsi"/>
+                <w:lang w:val="en-US"/>
+              </w:rPr>
+            </w:pPr>
+            <w:r>
+              <w:rPr>
+                <w:rFonts w:eastAsia="Times New Roman" w:cstheme="minorHAnsi"/>
+                <w:sz w:val="20"/>
+                <w:szCs w:val="20"/>
+                <w:lang w:val="en-US" w:eastAsia="fr-FR"/>
+              </w:rPr>
+              <w:t>{{ employee.</w:t>
+            </w:r>
+            <w:r>
+              <w:rPr>
+                <w:rFonts w:cstheme="minorHAnsi"/>
+              </w:rPr>
+              <w:t xml:space="preserve"> </w:t>
+            </w:r>
+            <w:r>
+              <w:rPr>
+                <w:rFonts w:eastAsia="Times New Roman" w:cstheme="minorHAnsi"/>
+                <w:sz w:val="20"/>
+                <w:szCs w:val="20"/>
+                <w:lang w:val="en-US" w:eastAsia="fr-FR"/>
+              </w:rPr>
+              <w:t>birth_date }}</w:t>
+            </w:r>
+          </w:p>
+        </w:tc>
+      </w:tr>
+      <w:tr>
+        <w:tc>
+          <w:tcPr>
+            <w:tcW w:w="1271" w:type="dxa"/>
+            <w:shd w:val="clear" w:color="auto" w:fill="D5DCE4" w:themeFill="text2" w:themeFillTint="33"/>
+          </w:tcPr>
+          <w:p>
+            <w:pPr>
+              <w:rPr>
+                <w:rFonts w:cstheme="minorHAnsi"/>
+                <w:lang w:val="en-US"/>
+              </w:rPr>
+            </w:pPr>
+            <w:r>
+              <w:rPr>
+                <w:rFonts w:cstheme="minorHAnsi"/>
+                <w:lang w:val="en-US"/>
+              </w:rPr>
+              <w:t>Entry Date</w:t>
+            </w:r>
+          </w:p>
+        </w:tc>
+        <w:tc>
+          <w:tcPr>
+            <w:tcW w:w="3258" w:type="dxa"/>
+          </w:tcPr>
+          <w:p>
+            <w:pPr>
+              <w:rPr>
+                <w:rFonts w:cstheme="minorHAnsi"/>
+                <w:lang w:val="en-US"/>
+              </w:rPr>
+            </w:pPr>
+            <w:r>
+              <w:rPr>
+                <w:rFonts w:eastAsia="Times New Roman" w:cstheme="minorHAnsi"/>
+                <w:sz w:val="20"/>
+                <w:szCs w:val="20"/>
+                <w:lang w:val="en-US" w:eastAsia="fr-FR"/>
+              </w:rPr>
+              <w:t>{{ employee.entry_date }}</w:t>
             </w:r>
           </w:p>
         </w:tc>
@@ -111,17 +239,15 @@
             <w:pPr>
               <w:rPr>
                 <w:rFonts w:cstheme="minorHAnsi"/>
-                <w:b/>
-                <w:bCs/>
-                <w:lang w:val="en-US"/>
-              </w:rPr>
-            </w:pPr>
-            <w:r>
-              <w:rPr>
-                <w:rFonts w:cstheme="minorHAnsi"/>
-                <w:lang w:val="en-US"/>
-              </w:rPr>
-              <w:t>Last Name</w:t>
+                <w:lang w:val="en-US"/>
+              </w:rPr>
+            </w:pPr>
+            <w:r>
+              <w:rPr>
+                <w:rFonts w:cstheme="minorHAnsi"/>
+                <w:lang w:val="en-US"/>
+              </w:rPr>
+              <w:t>Exit Date</w:t>
             </w:r>
           </w:p>
         </w:tc>
@@ -133,39 +259,17 @@
             <w:pPr>
               <w:rPr>
                 <w:rFonts w:cstheme="minorHAnsi"/>
-                <w:b/>
-                <w:bCs/>
-                <w:lang w:val="en-US"/>
-              </w:rPr>
-            </w:pPr>
-            <w:r>
-              <w:rPr>
-                <w:rFonts w:eastAsia="Times New Roman" w:cstheme="minorHAnsi"/>
-                <w:b/>
-                <w:bCs/>
-                <w:lang w:val="en-US" w:eastAsia="fr-FR"/>
-              </w:rPr>
-              <w:t xml:space="preserve">{{ </w:t>
-            </w:r>
-            <w:proofErr w:type="spellStart"/>
-            <w:r>
-              <w:rPr>
-                <w:rFonts w:eastAsia="Times New Roman" w:cstheme="minorHAnsi"/>
-                <w:b/>
-                <w:bCs/>
-                <w:lang w:val="en-US" w:eastAsia="fr-FR"/>
-              </w:rPr>
-              <w:t>employee.last_name</w:t>
-            </w:r>
-            <w:proofErr w:type="spellEnd"/>
-            <w:r>
-              <w:rPr>
-                <w:rFonts w:eastAsia="Times New Roman" w:cstheme="minorHAnsi"/>
-                <w:b/>
-                <w:bCs/>
-                <w:lang w:val="en-US" w:eastAsia="fr-FR"/>
-              </w:rPr>
-              <w:t xml:space="preserve"> }}</w:t>
+                <w:lang w:val="en-US"/>
+              </w:rPr>
+            </w:pPr>
+            <w:r>
+              <w:rPr>
+                <w:rFonts w:eastAsia="Times New Roman" w:cstheme="minorHAnsi"/>
+                <w:sz w:val="20"/>
+                <w:szCs w:val="20"/>
+                <w:lang w:val="en-US" w:eastAsia="fr-FR"/>
+              </w:rPr>
+              <w:t>{{ employee.exit_date }}</w:t>
             </w:r>
           </w:p>
         </w:tc>
@@ -188,7 +292,7 @@
                 <w:rFonts w:cstheme="minorHAnsi"/>
                 <w:lang w:val="en-US"/>
               </w:rPr>
-              <w:t>Birth Date</w:t>
+              <w:t>email</w:t>
             </w:r>
           </w:p>
         </w:tc>
@@ -211,227 +315,7 @@
                 <w:szCs w:val="20"/>
                 <w:lang w:val="en-US" w:eastAsia="fr-FR"/>
               </w:rPr>
-              <w:t>{{ employee.</w:t>
-            </w:r>
-            <w:r>
-              <w:rPr>
-                <w:rFonts w:cstheme="minorHAnsi"/>
-              </w:rPr>
-              <w:t xml:space="preserve"> </w:t>
-            </w:r>
-            <w:proofErr w:type="spellStart"/>
-            <w:r>
-              <w:rPr>
-                <w:rFonts w:eastAsia="Times New Roman" w:cstheme="minorHAnsi"/>
-                <w:sz w:val="20"/>
-                <w:szCs w:val="20"/>
-                <w:lang w:val="en-US" w:eastAsia="fr-FR"/>
-              </w:rPr>
-              <w:t>birth_date</w:t>
-            </w:r>
-            <w:proofErr w:type="spellEnd"/>
-            <w:r>
-              <w:rPr>
-                <w:rFonts w:eastAsia="Times New Roman" w:cstheme="minorHAnsi"/>
-                <w:sz w:val="20"/>
-                <w:szCs w:val="20"/>
-                <w:lang w:val="en-US" w:eastAsia="fr-FR"/>
-              </w:rPr>
-              <w:t xml:space="preserve"> }}</w:t>
-            </w:r>
-          </w:p>
-        </w:tc>
-      </w:tr>
-      <w:tr>
-        <w:tc>
-          <w:tcPr>
-            <w:tcW w:w="1271" w:type="dxa"/>
-            <w:shd w:val="clear" w:color="auto" w:fill="D5DCE4" w:themeFill="text2" w:themeFillTint="33"/>
-          </w:tcPr>
-          <w:p>
-            <w:pPr>
-              <w:rPr>
-                <w:rFonts w:cstheme="minorHAnsi"/>
-                <w:lang w:val="en-US"/>
-              </w:rPr>
-            </w:pPr>
-            <w:r>
-              <w:rPr>
-                <w:rFonts w:cstheme="minorHAnsi"/>
-                <w:lang w:val="en-US"/>
-              </w:rPr>
-              <w:t>Entry Date</w:t>
-            </w:r>
-          </w:p>
-        </w:tc>
-        <w:tc>
-          <w:tcPr>
-            <w:tcW w:w="3258" w:type="dxa"/>
-          </w:tcPr>
-          <w:p>
-            <w:pPr>
-              <w:rPr>
-                <w:rFonts w:cstheme="minorHAnsi"/>
-                <w:lang w:val="en-US"/>
-              </w:rPr>
-            </w:pPr>
-            <w:r>
-              <w:rPr>
-                <w:rFonts w:eastAsia="Times New Roman" w:cstheme="minorHAnsi"/>
-                <w:sz w:val="20"/>
-                <w:szCs w:val="20"/>
-                <w:lang w:val="en-US" w:eastAsia="fr-FR"/>
-              </w:rPr>
-              <w:t xml:space="preserve">{{ </w:t>
-            </w:r>
-            <w:proofErr w:type="spellStart"/>
-            <w:r>
-              <w:rPr>
-                <w:rFonts w:eastAsia="Times New Roman" w:cstheme="minorHAnsi"/>
-                <w:sz w:val="20"/>
-                <w:szCs w:val="20"/>
-                <w:lang w:val="en-US" w:eastAsia="fr-FR"/>
-              </w:rPr>
-              <w:t>employee.entry_date</w:t>
-            </w:r>
-            <w:proofErr w:type="spellEnd"/>
-            <w:r>
-              <w:rPr>
-                <w:rFonts w:eastAsia="Times New Roman" w:cstheme="minorHAnsi"/>
-                <w:sz w:val="20"/>
-                <w:szCs w:val="20"/>
-                <w:lang w:val="en-US" w:eastAsia="fr-FR"/>
-              </w:rPr>
-              <w:t xml:space="preserve"> }}</w:t>
-            </w:r>
-          </w:p>
-        </w:tc>
-        <w:tc>
-          <w:tcPr>
-            <w:tcW w:w="1278" w:type="dxa"/>
-            <w:shd w:val="clear" w:color="auto" w:fill="D5DCE4" w:themeFill="text2" w:themeFillTint="33"/>
-          </w:tcPr>
-          <w:p>
-            <w:pPr>
-              <w:rPr>
-                <w:rFonts w:cstheme="minorHAnsi"/>
-                <w:lang w:val="en-US"/>
-              </w:rPr>
-            </w:pPr>
-            <w:r>
-              <w:rPr>
-                <w:rFonts w:cstheme="minorHAnsi"/>
-                <w:lang w:val="en-US"/>
-              </w:rPr>
-              <w:t>Exit Date</w:t>
-            </w:r>
-          </w:p>
-        </w:tc>
-        <w:tc>
-          <w:tcPr>
-            <w:tcW w:w="3255" w:type="dxa"/>
-          </w:tcPr>
-          <w:p>
-            <w:pPr>
-              <w:rPr>
-                <w:rFonts w:cstheme="minorHAnsi"/>
-                <w:lang w:val="en-US"/>
-              </w:rPr>
-            </w:pPr>
-            <w:r>
-              <w:rPr>
-                <w:rFonts w:eastAsia="Times New Roman" w:cstheme="minorHAnsi"/>
-                <w:sz w:val="20"/>
-                <w:szCs w:val="20"/>
-                <w:lang w:val="en-US" w:eastAsia="fr-FR"/>
-              </w:rPr>
-              <w:t xml:space="preserve">{{ </w:t>
-            </w:r>
-            <w:proofErr w:type="spellStart"/>
-            <w:r>
-              <w:rPr>
-                <w:rFonts w:eastAsia="Times New Roman" w:cstheme="minorHAnsi"/>
-                <w:sz w:val="20"/>
-                <w:szCs w:val="20"/>
-                <w:lang w:val="en-US" w:eastAsia="fr-FR"/>
-              </w:rPr>
-              <w:t>employee.exit_date</w:t>
-            </w:r>
-            <w:proofErr w:type="spellEnd"/>
-            <w:r>
-              <w:rPr>
-                <w:rFonts w:eastAsia="Times New Roman" w:cstheme="minorHAnsi"/>
-                <w:sz w:val="20"/>
-                <w:szCs w:val="20"/>
-                <w:lang w:val="en-US" w:eastAsia="fr-FR"/>
-              </w:rPr>
-              <w:t xml:space="preserve"> }}</w:t>
-            </w:r>
-          </w:p>
-        </w:tc>
-      </w:tr>
-      <w:tr>
-        <w:tc>
-          <w:tcPr>
-            <w:tcW w:w="1271" w:type="dxa"/>
-            <w:shd w:val="clear" w:color="auto" w:fill="D5DCE4" w:themeFill="text2" w:themeFillTint="33"/>
-          </w:tcPr>
-          <w:p>
-            <w:pPr>
-              <w:rPr>
-                <w:rFonts w:cstheme="minorHAnsi"/>
-                <w:lang w:val="en-US"/>
-              </w:rPr>
-            </w:pPr>
-            <w:r>
-              <w:rPr>
-                <w:rFonts w:cstheme="minorHAnsi"/>
-                <w:lang w:val="en-US"/>
-              </w:rPr>
-              <w:t>email</w:t>
-            </w:r>
-          </w:p>
-        </w:tc>
-        <w:tc>
-          <w:tcPr>
-            <w:tcW w:w="7791" w:type="dxa"/>
-            <w:gridSpan w:val="3"/>
-          </w:tcPr>
-          <w:p>
-            <w:pPr>
-              <w:rPr>
-                <w:rFonts w:cstheme="minorHAnsi"/>
-                <w:lang w:val="en-US"/>
-              </w:rPr>
-            </w:pPr>
-            <w:r>
-              <w:rPr>
-                <w:rFonts w:eastAsia="Times New Roman" w:cstheme="minorHAnsi"/>
-                <w:sz w:val="20"/>
-                <w:szCs w:val="20"/>
-                <w:lang w:val="en-US" w:eastAsia="fr-FR"/>
-              </w:rPr>
-              <w:t xml:space="preserve">{{ </w:t>
-            </w:r>
-            <w:proofErr w:type="spellStart"/>
-            <w:r>
-              <w:rPr>
-                <w:rFonts w:eastAsia="Times New Roman" w:cstheme="minorHAnsi"/>
-                <w:sz w:val="20"/>
-                <w:szCs w:val="20"/>
-                <w:lang w:val="en-US" w:eastAsia="fr-FR"/>
-              </w:rPr>
-              <w:t>employee.email</w:t>
-            </w:r>
-            <w:proofErr w:type="spellEnd"/>
-            <w:r>
-              <w:rPr>
-                <w:rFonts w:eastAsia="Times New Roman" w:cstheme="minorHAnsi"/>
-                <w:sz w:val="20"/>
-                <w:szCs w:val="20"/>
-                <w:lang w:val="en-US" w:eastAsia="fr-FR"/>
-              </w:rPr>
-              <w:t xml:space="preserve"> }}</w:t>
+              <w:t>{{ employee.email }}</w:t>
             </w:r>
           </w:p>
         </w:tc>
@@ -504,16 +388,8 @@
         <w:rPr>
           <w:bCs/>
         </w:rPr>
-        <w:t xml:space="preserve">Generic </w:t>
+        <w:t>Generic Informations</w:t>
       </w:r>
-      <w:proofErr w:type="spellStart"/>
-      <w:r>
-        <w:rPr>
-          <w:bCs/>
-        </w:rPr>
-        <w:t>Informations</w:t>
-      </w:r>
-      <w:proofErr w:type="spellEnd"/>
       <w:r>
         <w:rPr>
           <w:sz w:val="20"/>
@@ -682,7 +558,6 @@
               </w:rPr>
               <w:t xml:space="preserve">{{ </w:t>
             </w:r>
-            <w:proofErr w:type="spellStart"/>
             <w:r>
               <w:rPr>
                 <w:rFonts w:eastAsia="Times New Roman" w:cstheme="minorHAnsi"/>
@@ -699,17 +574,7 @@
                 <w:szCs w:val="20"/>
                 <w:lang w:val="en-US" w:eastAsia="fr-FR"/>
               </w:rPr>
-              <w:t>.value</w:t>
-            </w:r>
-            <w:proofErr w:type="spellEnd"/>
-            <w:r>
-              <w:rPr>
-                <w:rFonts w:eastAsia="Times New Roman" w:cstheme="minorHAnsi"/>
-                <w:sz w:val="20"/>
-                <w:szCs w:val="20"/>
-                <w:lang w:val="en-US" w:eastAsia="fr-FR"/>
-              </w:rPr>
-              <w:t xml:space="preserve"> }}</w:t>
+              <w:t>.value }}</w:t>
             </w:r>
           </w:p>
         </w:tc>
@@ -771,27 +636,7 @@
                 <w:szCs w:val="20"/>
                 <w:lang w:val="en-US" w:eastAsia="fr-FR"/>
               </w:rPr>
-              <w:t xml:space="preserve"> </w:t>
-            </w:r>
-            <w:proofErr w:type="spellStart"/>
-            <w:r>
-              <w:rPr>
-                <w:rFonts w:eastAsia="Times New Roman" w:cstheme="minorHAnsi"/>
-                <w:sz w:val="20"/>
-                <w:szCs w:val="20"/>
-                <w:lang w:val="en-US" w:eastAsia="fr-FR"/>
-              </w:rPr>
-              <w:t>endfor</w:t>
-            </w:r>
-            <w:proofErr w:type="spellEnd"/>
-            <w:r>
-              <w:rPr>
-                <w:rFonts w:eastAsia="Times New Roman" w:cstheme="minorHAnsi"/>
-                <w:sz w:val="20"/>
-                <w:szCs w:val="20"/>
-                <w:lang w:val="en-US" w:eastAsia="fr-FR"/>
-              </w:rPr>
-              <w:t xml:space="preserve"> %}</w:t>
+              <w:t xml:space="preserve"> endfor %}</w:t>
             </w:r>
           </w:p>
         </w:tc>
@@ -1219,7 +1064,6 @@
               </w:rPr>
               <w:t xml:space="preserve">{{ </w:t>
             </w:r>
-            <w:proofErr w:type="spellStart"/>
             <w:r>
               <w:rPr>
                 <w:rFonts w:eastAsia="Times New Roman" w:cstheme="minorHAnsi"/>
@@ -1236,17 +1080,7 @@
                 <w:szCs w:val="18"/>
                 <w:lang w:val="en-US" w:eastAsia="fr-FR"/>
               </w:rPr>
-              <w:t>.start_date</w:t>
-            </w:r>
-            <w:proofErr w:type="spellEnd"/>
-            <w:r>
-              <w:rPr>
-                <w:rFonts w:eastAsia="Times New Roman" w:cstheme="minorHAnsi"/>
-                <w:sz w:val="18"/>
-                <w:szCs w:val="18"/>
-                <w:lang w:val="en-US" w:eastAsia="fr-FR"/>
-              </w:rPr>
-              <w:t xml:space="preserve"> }}</w:t>
+              <w:t>.start_date }}</w:t>
             </w:r>
           </w:p>
         </w:tc>
@@ -1272,7 +1106,6 @@
               </w:rPr>
               <w:t xml:space="preserve">{{ </w:t>
             </w:r>
-            <w:proofErr w:type="spellStart"/>
             <w:r>
               <w:rPr>
                 <w:rFonts w:eastAsia="Times New Roman" w:cstheme="minorHAnsi"/>
@@ -1289,17 +1122,7 @@
                 <w:szCs w:val="18"/>
                 <w:lang w:val="en-US" w:eastAsia="fr-FR"/>
               </w:rPr>
-              <w:t>.end_date</w:t>
-            </w:r>
-            <w:proofErr w:type="spellEnd"/>
-            <w:r>
-              <w:rPr>
-                <w:rFonts w:eastAsia="Times New Roman" w:cstheme="minorHAnsi"/>
-                <w:sz w:val="18"/>
-                <w:szCs w:val="18"/>
-                <w:lang w:val="en-US" w:eastAsia="fr-FR"/>
-              </w:rPr>
-              <w:t xml:space="preserve"> }}</w:t>
+              <w:t>.end_date }}</w:t>
             </w:r>
           </w:p>
         </w:tc>
@@ -1325,7 +1148,6 @@
               </w:rPr>
               <w:t xml:space="preserve">{{ </w:t>
             </w:r>
-            <w:proofErr w:type="spellStart"/>
             <w:r>
               <w:rPr>
                 <w:rFonts w:eastAsia="Times New Roman" w:cstheme="minorHAnsi"/>
@@ -1344,7 +1166,6 @@
               </w:rPr>
               <w:t>.get_is_contractual_display</w:t>
             </w:r>
-            <w:proofErr w:type="spellEnd"/>
             <w:r>
               <w:rPr>
                 <w:rFonts w:eastAsia="Times New Roman" w:cstheme="minorHAnsi"/>
@@ -1432,27 +1253,7 @@
                 <w:szCs w:val="18"/>
                 <w:lang w:val="en-US" w:eastAsia="fr-FR"/>
               </w:rPr>
-              <w:t xml:space="preserve"> </w:t>
-            </w:r>
-            <w:proofErr w:type="spellStart"/>
-            <w:r>
-              <w:rPr>
-                <w:rFonts w:eastAsia="Times New Roman" w:cstheme="minorHAnsi"/>
-                <w:sz w:val="18"/>
-                <w:szCs w:val="18"/>
-                <w:lang w:val="en-US" w:eastAsia="fr-FR"/>
-              </w:rPr>
-              <w:t>endfor</w:t>
-            </w:r>
-            <w:proofErr w:type="spellEnd"/>
-            <w:r>
-              <w:rPr>
-                <w:rFonts w:eastAsia="Times New Roman" w:cstheme="minorHAnsi"/>
-                <w:sz w:val="18"/>
-                <w:szCs w:val="18"/>
-                <w:lang w:val="en-US" w:eastAsia="fr-FR"/>
-              </w:rPr>
-              <w:t xml:space="preserve"> %}</w:t>
+              <w:t xml:space="preserve"> endfor %}</w:t>
             </w:r>
           </w:p>
         </w:tc>
@@ -1789,7 +1590,6 @@
                 <w:lang w:val="en-US"/>
               </w:rPr>
             </w:pPr>
-            <w:proofErr w:type="spellStart"/>
             <w:r>
               <w:rPr>
                 <w:rFonts w:cstheme="minorHAnsi"/>
@@ -1799,7 +1599,6 @@
               </w:rPr>
               <w:t>Quotity</w:t>
             </w:r>
-            <w:proofErr w:type="spellEnd"/>
           </w:p>
         </w:tc>
         <w:tc>
@@ -2087,7 +1886,6 @@
               </w:rPr>
               <w:t xml:space="preserve">{{  </w:t>
             </w:r>
-            <w:proofErr w:type="spellStart"/>
             <w:r>
               <w:rPr>
                 <w:rFonts w:eastAsia="Times New Roman" w:cstheme="minorHAnsi"/>
@@ -2122,17 +1920,7 @@
                 <w:szCs w:val="18"/>
                 <w:lang w:val="en-US"/>
               </w:rPr>
-              <w:t>name</w:t>
-            </w:r>
-            <w:proofErr w:type="spellEnd"/>
-            <w:r>
-              <w:rPr>
-                <w:rFonts w:cstheme="minorHAnsi"/>
-                <w:sz w:val="18"/>
-                <w:szCs w:val="18"/>
-                <w:lang w:val="en-US"/>
-              </w:rPr>
-              <w:t xml:space="preserve"> }}  </w:t>
+              <w:t xml:space="preserve">name }}  </w:t>
             </w:r>
           </w:p>
         </w:tc>
@@ -2158,7 +1946,6 @@
               </w:rPr>
               <w:t xml:space="preserve">{{  </w:t>
             </w:r>
-            <w:proofErr w:type="spellStart"/>
             <w:r>
               <w:rPr>
                 <w:rFonts w:eastAsia="Times New Roman" w:cstheme="minorHAnsi"/>
@@ -2175,17 +1962,7 @@
                 <w:szCs w:val="18"/>
                 <w:lang w:val="en-US"/>
               </w:rPr>
-              <w:t>.start_date</w:t>
-            </w:r>
-            <w:proofErr w:type="spellEnd"/>
-            <w:r>
-              <w:rPr>
-                <w:rFonts w:cstheme="minorHAnsi"/>
-                <w:sz w:val="18"/>
-                <w:szCs w:val="18"/>
-                <w:lang w:val="en-US"/>
-              </w:rPr>
-              <w:t xml:space="preserve"> }}  </w:t>
+              <w:t xml:space="preserve">.start_date }}  </w:t>
             </w:r>
           </w:p>
         </w:tc>
@@ -2211,7 +1988,6 @@
               </w:rPr>
               <w:t xml:space="preserve">{{  </w:t>
             </w:r>
-            <w:proofErr w:type="spellStart"/>
             <w:r>
               <w:rPr>
                 <w:rFonts w:eastAsia="Times New Roman" w:cstheme="minorHAnsi"/>
@@ -2228,17 +2004,7 @@
                 <w:szCs w:val="18"/>
                 <w:lang w:val="en-US"/>
               </w:rPr>
-              <w:t>.end_date</w:t>
-            </w:r>
-            <w:proofErr w:type="spellEnd"/>
-            <w:r>
-              <w:rPr>
-                <w:rFonts w:cstheme="minorHAnsi"/>
-                <w:sz w:val="18"/>
-                <w:szCs w:val="18"/>
-                <w:lang w:val="en-US"/>
-              </w:rPr>
-              <w:t xml:space="preserve"> }}  </w:t>
+              <w:t xml:space="preserve">.end_date }}  </w:t>
             </w:r>
           </w:p>
         </w:tc>
@@ -2264,7 +2030,6 @@
               </w:rPr>
               <w:t xml:space="preserve">{{  </w:t>
             </w:r>
-            <w:proofErr w:type="spellStart"/>
             <w:r>
               <w:rPr>
                 <w:rFonts w:eastAsia="Times New Roman" w:cstheme="minorHAnsi"/>
@@ -2281,17 +2046,7 @@
                 <w:szCs w:val="18"/>
                 <w:lang w:val="en-US"/>
               </w:rPr>
-              <w:t>.fund.institution.short_name</w:t>
-            </w:r>
-            <w:proofErr w:type="spellEnd"/>
-            <w:r>
-              <w:rPr>
-                <w:rFonts w:cstheme="minorHAnsi"/>
-                <w:sz w:val="18"/>
-                <w:szCs w:val="18"/>
-                <w:lang w:val="en-US"/>
-              </w:rPr>
-              <w:t xml:space="preserve"> }}  </w:t>
+              <w:t xml:space="preserve">.fund.institution.short_name }}  </w:t>
             </w:r>
           </w:p>
         </w:tc>
@@ -2343,7 +2098,6 @@
               </w:rPr>
               <w:t xml:space="preserve"> </w:t>
             </w:r>
-            <w:proofErr w:type="spellStart"/>
             <w:r>
               <w:rPr>
                 <w:rFonts w:cstheme="minorHAnsi"/>
@@ -2353,7 +2107,6 @@
               </w:rPr>
               <w:t>contract_type</w:t>
             </w:r>
-            <w:proofErr w:type="spellEnd"/>
             <w:r>
               <w:rPr>
                 <w:rFonts w:cstheme="minorHAnsi"/>
@@ -2396,7 +2149,6 @@
               </w:rPr>
               <w:t xml:space="preserve">{{  </w:t>
             </w:r>
-            <w:proofErr w:type="spellStart"/>
             <w:r>
               <w:rPr>
                 <w:rFonts w:eastAsia="Times New Roman" w:cstheme="minorHAnsi"/>
@@ -2422,17 +2174,7 @@
                 <w:szCs w:val="18"/>
                 <w:lang w:val="en-US"/>
               </w:rPr>
-              <w:t>quotity</w:t>
-            </w:r>
-            <w:proofErr w:type="spellEnd"/>
-            <w:r>
-              <w:rPr>
-                <w:rFonts w:cstheme="minorHAnsi"/>
-                <w:sz w:val="18"/>
-                <w:szCs w:val="18"/>
-                <w:lang w:val="en-US"/>
-              </w:rPr>
-              <w:t xml:space="preserve"> }}  </w:t>
+              <w:t xml:space="preserve">quotity }}  </w:t>
             </w:r>
           </w:p>
         </w:tc>
@@ -2484,25 +2226,14 @@
               </w:rPr>
               <w:t xml:space="preserve"> </w:t>
             </w:r>
-            <w:proofErr w:type="spellStart"/>
-            <w:r>
-              <w:rPr>
-                <w:rFonts w:cstheme="minorHAnsi"/>
-                <w:sz w:val="18"/>
-                <w:szCs w:val="18"/>
-                <w:lang w:val="en-US"/>
-              </w:rPr>
-              <w:t>total_amount</w:t>
-            </w:r>
-            <w:proofErr w:type="spellEnd"/>
-            <w:r>
-              <w:rPr>
-                <w:rFonts w:cstheme="minorHAnsi"/>
-                <w:sz w:val="18"/>
-                <w:szCs w:val="18"/>
-                <w:lang w:val="en-US"/>
-              </w:rPr>
-              <w:t xml:space="preserve"> }}  </w:t>
+            <w:r>
+              <w:rPr>
+                <w:rFonts w:cstheme="minorHAnsi"/>
+                <w:sz w:val="18"/>
+                <w:szCs w:val="18"/>
+                <w:lang w:val="en-US"/>
+              </w:rPr>
+              <w:t xml:space="preserve">total_amount }}  </w:t>
             </w:r>
           </w:p>
         </w:tc>
@@ -2546,27 +2277,7 @@
                 <w:szCs w:val="18"/>
                 <w:lang w:val="en-US" w:eastAsia="fr-FR"/>
               </w:rPr>
-              <w:t xml:space="preserve"> </w:t>
-            </w:r>
-            <w:proofErr w:type="spellStart"/>
-            <w:r>
-              <w:rPr>
-                <w:rFonts w:eastAsia="Times New Roman" w:cstheme="minorHAnsi"/>
-                <w:sz w:val="18"/>
-                <w:szCs w:val="18"/>
-                <w:lang w:val="en-US" w:eastAsia="fr-FR"/>
-              </w:rPr>
-              <w:t>endfor</w:t>
-            </w:r>
-            <w:proofErr w:type="spellEnd"/>
-            <w:r>
-              <w:rPr>
-                <w:rFonts w:eastAsia="Times New Roman" w:cstheme="minorHAnsi"/>
-                <w:sz w:val="18"/>
-                <w:szCs w:val="18"/>
-                <w:lang w:val="en-US" w:eastAsia="fr-FR"/>
-              </w:rPr>
-              <w:t xml:space="preserve"> %}</w:t>
+              <w:t xml:space="preserve"> endfor %}</w:t>
             </w:r>
           </w:p>
         </w:tc>
@@ -2980,7 +2691,6 @@
                 <w:lang w:val="en-US"/>
               </w:rPr>
             </w:pPr>
-            <w:proofErr w:type="spellStart"/>
             <w:r>
               <w:rPr>
                 <w:rFonts w:cstheme="minorHAnsi"/>
@@ -2990,7 +2700,6 @@
               </w:rPr>
               <w:t>Quotity</w:t>
             </w:r>
-            <w:proofErr w:type="spellEnd"/>
           </w:p>
         </w:tc>
       </w:tr>
@@ -3229,7 +2938,6 @@
               </w:rPr>
               <w:t xml:space="preserve">{{  </w:t>
             </w:r>
-            <w:proofErr w:type="spellStart"/>
             <w:r>
               <w:rPr>
                 <w:rFonts w:eastAsia="Times New Roman" w:cstheme="minorHAnsi"/>
@@ -3264,9 +2972,197 @@
                 <w:szCs w:val="18"/>
                 <w:lang w:val="en-US"/>
               </w:rPr>
+              <w:t xml:space="preserve">start_date }}  </w:t>
+            </w:r>
+          </w:p>
+        </w:tc>
+        <w:tc>
+          <w:tcPr>
+            <w:tcW w:w="855" w:type="pct"/>
+          </w:tcPr>
+          <w:p>
+            <w:pPr>
+              <w:rPr>
+                <w:rFonts w:cstheme="minorHAnsi"/>
+                <w:sz w:val="18"/>
+                <w:szCs w:val="18"/>
+                <w:lang w:val="en-US"/>
+              </w:rPr>
+            </w:pPr>
+            <w:r>
+              <w:rPr>
+                <w:rFonts w:cstheme="minorHAnsi"/>
+                <w:sz w:val="18"/>
+                <w:szCs w:val="18"/>
+                <w:lang w:val="en-US"/>
+              </w:rPr>
+              <w:t xml:space="preserve">{{  </w:t>
+            </w:r>
+            <w:r>
+              <w:rPr>
+                <w:rFonts w:eastAsia="Times New Roman" w:cstheme="minorHAnsi"/>
+                <w:sz w:val="18"/>
+                <w:szCs w:val="18"/>
+                <w:lang w:val="en-US" w:eastAsia="fr-FR"/>
+              </w:rPr>
+              <w:t>item</w:t>
+            </w:r>
+            <w:r>
+              <w:rPr>
+                <w:rFonts w:cstheme="minorHAnsi"/>
+                <w:sz w:val="18"/>
+                <w:szCs w:val="18"/>
+                <w:lang w:val="en-US"/>
+              </w:rPr>
+              <w:t>.</w:t>
+            </w:r>
+            <w:r>
+              <w:rPr>
+                <w:rFonts w:cstheme="minorHAnsi"/>
+                <w:sz w:val="18"/>
+                <w:szCs w:val="18"/>
+                <w:lang w:val="en-US"/>
+              </w:rPr>
+              <w:t>project.</w:t>
+            </w:r>
+            <w:r>
+              <w:rPr>
+                <w:rFonts w:cstheme="minorHAnsi"/>
+                <w:sz w:val="18"/>
+                <w:szCs w:val="18"/>
+                <w:lang w:val="en-US"/>
+              </w:rPr>
+              <w:t xml:space="preserve">end_date }}  </w:t>
+            </w:r>
+          </w:p>
+        </w:tc>
+        <w:tc>
+          <w:tcPr>
+            <w:tcW w:w="779" w:type="pct"/>
+          </w:tcPr>
+          <w:p>
+            <w:pPr>
+              <w:rPr>
+                <w:rFonts w:cstheme="minorHAnsi"/>
+                <w:sz w:val="18"/>
+                <w:szCs w:val="18"/>
+                <w:lang w:val="en-US"/>
+              </w:rPr>
+            </w:pPr>
+            <w:r>
+              <w:rPr>
+                <w:rFonts w:cstheme="minorHAnsi"/>
+                <w:sz w:val="18"/>
+                <w:szCs w:val="18"/>
+                <w:lang w:val="en-US"/>
+              </w:rPr>
+              <w:t xml:space="preserve">{{  </w:t>
+            </w:r>
+            <w:r>
+              <w:rPr>
+                <w:rFonts w:eastAsia="Times New Roman" w:cstheme="minorHAnsi"/>
+                <w:sz w:val="18"/>
+                <w:szCs w:val="18"/>
+                <w:lang w:val="en-US" w:eastAsia="fr-FR"/>
+              </w:rPr>
+              <w:t>item</w:t>
+            </w:r>
+            <w:r>
+              <w:rPr>
+                <w:rFonts w:cstheme="minorHAnsi"/>
+                <w:sz w:val="18"/>
+                <w:szCs w:val="18"/>
+                <w:lang w:val="en-US"/>
+              </w:rPr>
+              <w:t>.</w:t>
+            </w:r>
+            <w:r>
+              <w:rPr>
+                <w:rFonts w:eastAsia="Times New Roman" w:cstheme="minorHAnsi"/>
+                <w:sz w:val="18"/>
+                <w:szCs w:val="18"/>
+                <w:lang w:val="en-US" w:eastAsia="fr-FR"/>
+              </w:rPr>
+              <w:t xml:space="preserve"> get_</w:t>
+            </w:r>
+            <w:r>
+              <w:rPr>
+                <w:rFonts w:eastAsia="Times New Roman" w:cstheme="minorHAnsi"/>
+                <w:sz w:val="18"/>
+                <w:szCs w:val="18"/>
+                <w:lang w:val="en-US" w:eastAsia="fr-FR"/>
+              </w:rPr>
+              <w:t>status</w:t>
+            </w:r>
+            <w:r>
+              <w:rPr>
+                <w:rFonts w:eastAsia="Times New Roman" w:cstheme="minorHAnsi"/>
+                <w:sz w:val="18"/>
+                <w:szCs w:val="18"/>
+                <w:lang w:val="en-US" w:eastAsia="fr-FR"/>
+              </w:rPr>
+              <w:t xml:space="preserve">_display() </w:t>
+            </w:r>
+            <w:r>
+              <w:rPr>
+                <w:rFonts w:cstheme="minorHAnsi"/>
+                <w:sz w:val="18"/>
+                <w:szCs w:val="18"/>
+                <w:lang w:val="en-US"/>
+              </w:rPr>
+              <w:t xml:space="preserve"> }}  </w:t>
+            </w:r>
+          </w:p>
+        </w:tc>
+        <w:tc>
+          <w:tcPr>
+            <w:tcW w:w="629" w:type="pct"/>
+          </w:tcPr>
+          <w:p>
+            <w:pPr>
+              <w:rPr>
+                <w:rFonts w:cstheme="minorHAnsi"/>
+                <w:sz w:val="18"/>
+                <w:szCs w:val="18"/>
+                <w:lang w:val="en-US"/>
+              </w:rPr>
+            </w:pPr>
+            <w:r>
+              <w:rPr>
+                <w:rFonts w:cstheme="minorHAnsi"/>
+                <w:sz w:val="18"/>
+                <w:szCs w:val="18"/>
+                <w:lang w:val="en-US"/>
+              </w:rPr>
+              <w:t xml:space="preserve">{{  </w:t>
+            </w:r>
+            <w:r>
+              <w:rPr>
+                <w:rFonts w:eastAsia="Times New Roman" w:cstheme="minorHAnsi"/>
+                <w:sz w:val="18"/>
+                <w:szCs w:val="18"/>
+                <w:lang w:val="en-US" w:eastAsia="fr-FR"/>
+              </w:rPr>
+              <w:t>item</w:t>
+            </w:r>
+            <w:r>
+              <w:rPr>
+                <w:rFonts w:cstheme="minorHAnsi"/>
+                <w:sz w:val="18"/>
+                <w:szCs w:val="18"/>
+                <w:lang w:val="en-US"/>
+              </w:rPr>
+              <w:t>.</w:t>
+            </w:r>
+            <w:r>
+              <w:rPr>
+                <w:rFonts w:cstheme="minorHAnsi"/>
+                <w:sz w:val="18"/>
+                <w:szCs w:val="18"/>
+                <w:lang w:val="en-US"/>
+              </w:rPr>
               <w:t>start_date</w:t>
             </w:r>
-            <w:proofErr w:type="spellEnd"/>
             <w:r>
               <w:rPr>
                 <w:rFonts w:cstheme="minorHAnsi"/>
@@ -3280,7 +3176,7 @@
         </w:tc>
         <w:tc>
           <w:tcPr>
-            <w:tcW w:w="855" w:type="pct"/>
+            <w:tcW w:w="602" w:type="pct"/>
           </w:tcPr>
           <w:p>
             <w:pPr>
@@ -3300,7 +3196,6 @@
               </w:rPr>
               <w:t xml:space="preserve">{{  </w:t>
             </w:r>
-            <w:proofErr w:type="spellStart"/>
             <w:r>
               <w:rPr>
                 <w:rFonts w:eastAsia="Times New Roman" w:cstheme="minorHAnsi"/>
@@ -3317,6 +3212,57 @@
                 <w:szCs w:val="18"/>
                 <w:lang w:val="en-US"/>
               </w:rPr>
+              <w:t>.end_date</w:t>
+            </w:r>
+            <w:r>
+              <w:rPr>
+                <w:rFonts w:cstheme="minorHAnsi"/>
+                <w:sz w:val="18"/>
+                <w:szCs w:val="18"/>
+                <w:lang w:val="en-US"/>
+              </w:rPr>
+              <w:t xml:space="preserve"> }}  </w:t>
+            </w:r>
+          </w:p>
+        </w:tc>
+        <w:tc>
+          <w:tcPr>
+            <w:tcW w:w="525" w:type="pct"/>
+          </w:tcPr>
+          <w:p>
+            <w:pPr>
+              <w:rPr>
+                <w:rFonts w:cstheme="minorHAnsi"/>
+                <w:sz w:val="18"/>
+                <w:szCs w:val="18"/>
+                <w:lang w:val="en-US"/>
+              </w:rPr>
+            </w:pPr>
+            <w:r>
+              <w:rPr>
+                <w:rFonts w:cstheme="minorHAnsi"/>
+                <w:sz w:val="18"/>
+                <w:szCs w:val="18"/>
+                <w:lang w:val="en-US"/>
+              </w:rPr>
+              <w:t xml:space="preserve">{{  </w:t>
+            </w:r>
+            <w:r>
+              <w:rPr>
+                <w:rFonts w:eastAsia="Times New Roman" w:cstheme="minorHAnsi"/>
+                <w:sz w:val="18"/>
+                <w:szCs w:val="18"/>
+                <w:lang w:val="en-US" w:eastAsia="fr-FR"/>
+              </w:rPr>
+              <w:t>item</w:t>
+            </w:r>
+            <w:r>
+              <w:rPr>
+                <w:rFonts w:eastAsia="Times New Roman" w:cstheme="minorHAnsi"/>
+                <w:sz w:val="18"/>
+                <w:szCs w:val="18"/>
+                <w:lang w:val="en-US" w:eastAsia="fr-FR"/>
+              </w:rPr>
               <w:t>.</w:t>
             </w:r>
             <w:r>
@@ -3326,301 +3272,7 @@
                 <w:szCs w:val="18"/>
                 <w:lang w:val="en-US"/>
               </w:rPr>
-              <w:t>project.</w:t>
-            </w:r>
-            <w:r>
-              <w:rPr>
-                <w:rFonts w:cstheme="minorHAnsi"/>
-                <w:sz w:val="18"/>
-                <w:szCs w:val="18"/>
-                <w:lang w:val="en-US"/>
-              </w:rPr>
-              <w:t>end_date</w:t>
-            </w:r>
-            <w:proofErr w:type="spellEnd"/>
-            <w:r>
-              <w:rPr>
-                <w:rFonts w:cstheme="minorHAnsi"/>
-                <w:sz w:val="18"/>
-                <w:szCs w:val="18"/>
-                <w:lang w:val="en-US"/>
-              </w:rPr>
-              <w:t xml:space="preserve"> }}  </w:t>
-            </w:r>
-          </w:p>
-        </w:tc>
-        <w:tc>
-          <w:tcPr>
-            <w:tcW w:w="779" w:type="pct"/>
-          </w:tcPr>
-          <w:p>
-            <w:pPr>
-              <w:rPr>
-                <w:rFonts w:cstheme="minorHAnsi"/>
-                <w:sz w:val="18"/>
-                <w:szCs w:val="18"/>
-                <w:lang w:val="en-US"/>
-              </w:rPr>
-            </w:pPr>
-            <w:r>
-              <w:rPr>
-                <w:rFonts w:cstheme="minorHAnsi"/>
-                <w:sz w:val="18"/>
-                <w:szCs w:val="18"/>
-                <w:lang w:val="en-US"/>
-              </w:rPr>
-              <w:t xml:space="preserve">{{  </w:t>
-            </w:r>
-            <w:r>
-              <w:rPr>
-                <w:rFonts w:eastAsia="Times New Roman" w:cstheme="minorHAnsi"/>
-                <w:sz w:val="18"/>
-                <w:szCs w:val="18"/>
-                <w:lang w:val="en-US" w:eastAsia="fr-FR"/>
-              </w:rPr>
-              <w:t>item</w:t>
-            </w:r>
-            <w:r>
-              <w:rPr>
-                <w:rFonts w:cstheme="minorHAnsi"/>
-                <w:sz w:val="18"/>
-                <w:szCs w:val="18"/>
-                <w:lang w:val="en-US"/>
-              </w:rPr>
-              <w:t>.</w:t>
-            </w:r>
-            <w:r>
-              <w:rPr>
-                <w:rFonts w:eastAsia="Times New Roman" w:cstheme="minorHAnsi"/>
-                <w:sz w:val="18"/>
-                <w:szCs w:val="18"/>
-                <w:lang w:val="en-US" w:eastAsia="fr-FR"/>
-              </w:rPr>
-              <w:t xml:space="preserve"> </w:t>
-            </w:r>
-            <w:proofErr w:type="spellStart"/>
-            <w:r>
-              <w:rPr>
-                <w:rFonts w:eastAsia="Times New Roman" w:cstheme="minorHAnsi"/>
-                <w:sz w:val="18"/>
-                <w:szCs w:val="18"/>
-                <w:lang w:val="en-US" w:eastAsia="fr-FR"/>
-              </w:rPr>
-              <w:t>get_</w:t>
-            </w:r>
-            <w:r>
-              <w:rPr>
-                <w:rFonts w:eastAsia="Times New Roman" w:cstheme="minorHAnsi"/>
-                <w:sz w:val="18"/>
-                <w:szCs w:val="18"/>
-                <w:lang w:val="en-US" w:eastAsia="fr-FR"/>
-              </w:rPr>
-              <w:t>status</w:t>
-            </w:r>
-            <w:r>
-              <w:rPr>
-                <w:rFonts w:eastAsia="Times New Roman" w:cstheme="minorHAnsi"/>
-                <w:sz w:val="18"/>
-                <w:szCs w:val="18"/>
-                <w:lang w:val="en-US" w:eastAsia="fr-FR"/>
-              </w:rPr>
-              <w:t>_display</w:t>
-            </w:r>
-            <w:proofErr w:type="spellEnd"/>
-            <w:r>
-              <w:rPr>
-                <w:rFonts w:eastAsia="Times New Roman" w:cstheme="minorHAnsi"/>
-                <w:sz w:val="18"/>
-                <w:szCs w:val="18"/>
-                <w:lang w:val="en-US" w:eastAsia="fr-FR"/>
-              </w:rPr>
-              <w:t xml:space="preserve">() </w:t>
-            </w:r>
-            <w:r>
-              <w:rPr>
-                <w:rFonts w:cstheme="minorHAnsi"/>
-                <w:sz w:val="18"/>
-                <w:szCs w:val="18"/>
-                <w:lang w:val="en-US"/>
-              </w:rPr>
-              <w:t xml:space="preserve"> }}  </w:t>
-            </w:r>
-          </w:p>
-        </w:tc>
-        <w:tc>
-          <w:tcPr>
-            <w:tcW w:w="629" w:type="pct"/>
-          </w:tcPr>
-          <w:p>
-            <w:pPr>
-              <w:rPr>
-                <w:rFonts w:cstheme="minorHAnsi"/>
-                <w:sz w:val="18"/>
-                <w:szCs w:val="18"/>
-                <w:lang w:val="en-US"/>
-              </w:rPr>
-            </w:pPr>
-            <w:r>
-              <w:rPr>
-                <w:rFonts w:cstheme="minorHAnsi"/>
-                <w:sz w:val="18"/>
-                <w:szCs w:val="18"/>
-                <w:lang w:val="en-US"/>
-              </w:rPr>
-              <w:t xml:space="preserve">{{  </w:t>
-            </w:r>
-            <w:proofErr w:type="spellStart"/>
-            <w:r>
-              <w:rPr>
-                <w:rFonts w:eastAsia="Times New Roman" w:cstheme="minorHAnsi"/>
-                <w:sz w:val="18"/>
-                <w:szCs w:val="18"/>
-                <w:lang w:val="en-US" w:eastAsia="fr-FR"/>
-              </w:rPr>
-              <w:t>item</w:t>
-            </w:r>
-            <w:r>
-              <w:rPr>
-                <w:rFonts w:cstheme="minorHAnsi"/>
-                <w:sz w:val="18"/>
-                <w:szCs w:val="18"/>
-                <w:lang w:val="en-US"/>
-              </w:rPr>
-              <w:t>.</w:t>
-            </w:r>
-            <w:r>
-              <w:rPr>
-                <w:rFonts w:cstheme="minorHAnsi"/>
-                <w:sz w:val="18"/>
-                <w:szCs w:val="18"/>
-                <w:lang w:val="en-US"/>
-              </w:rPr>
-              <w:t>start_date</w:t>
-            </w:r>
-            <w:proofErr w:type="spellEnd"/>
-            <w:r>
-              <w:rPr>
-                <w:rFonts w:cstheme="minorHAnsi"/>
-                <w:sz w:val="18"/>
-                <w:szCs w:val="18"/>
-                <w:lang w:val="en-US"/>
-              </w:rPr>
-              <w:t xml:space="preserve"> }}  </w:t>
-            </w:r>
-          </w:p>
-        </w:tc>
-        <w:tc>
-          <w:tcPr>
-            <w:tcW w:w="602" w:type="pct"/>
-          </w:tcPr>
-          <w:p>
-            <w:pPr>
-              <w:rPr>
-                <w:rFonts w:cstheme="minorHAnsi"/>
-                <w:sz w:val="18"/>
-                <w:szCs w:val="18"/>
-                <w:lang w:val="en-US"/>
-              </w:rPr>
-            </w:pPr>
-            <w:r>
-              <w:rPr>
-                <w:rFonts w:cstheme="minorHAnsi"/>
-                <w:sz w:val="18"/>
-                <w:szCs w:val="18"/>
-                <w:lang w:val="en-US"/>
-              </w:rPr>
-              <w:t xml:space="preserve">{{  </w:t>
-            </w:r>
-            <w:proofErr w:type="spellStart"/>
-            <w:r>
-              <w:rPr>
-                <w:rFonts w:eastAsia="Times New Roman" w:cstheme="minorHAnsi"/>
-                <w:sz w:val="18"/>
-                <w:szCs w:val="18"/>
-                <w:lang w:val="en-US" w:eastAsia="fr-FR"/>
-              </w:rPr>
-              <w:t>item</w:t>
-            </w:r>
-            <w:r>
-              <w:rPr>
-                <w:rFonts w:cstheme="minorHAnsi"/>
-                <w:sz w:val="18"/>
-                <w:szCs w:val="18"/>
-                <w:lang w:val="en-US"/>
-              </w:rPr>
-              <w:t>.end_date</w:t>
-            </w:r>
-            <w:proofErr w:type="spellEnd"/>
-            <w:r>
-              <w:rPr>
-                <w:rFonts w:cstheme="minorHAnsi"/>
-                <w:sz w:val="18"/>
-                <w:szCs w:val="18"/>
-                <w:lang w:val="en-US"/>
-              </w:rPr>
-              <w:t xml:space="preserve"> }}  </w:t>
-            </w:r>
-          </w:p>
-        </w:tc>
-        <w:tc>
-          <w:tcPr>
-            <w:tcW w:w="525" w:type="pct"/>
-          </w:tcPr>
-          <w:p>
-            <w:pPr>
-              <w:rPr>
-                <w:rFonts w:cstheme="minorHAnsi"/>
-                <w:sz w:val="18"/>
-                <w:szCs w:val="18"/>
-                <w:lang w:val="en-US"/>
-              </w:rPr>
-            </w:pPr>
-            <w:r>
-              <w:rPr>
-                <w:rFonts w:cstheme="minorHAnsi"/>
-                <w:sz w:val="18"/>
-                <w:szCs w:val="18"/>
-                <w:lang w:val="en-US"/>
-              </w:rPr>
-              <w:t xml:space="preserve">{{  </w:t>
-            </w:r>
-            <w:proofErr w:type="spellStart"/>
-            <w:r>
-              <w:rPr>
-                <w:rFonts w:eastAsia="Times New Roman" w:cstheme="minorHAnsi"/>
-                <w:sz w:val="18"/>
-                <w:szCs w:val="18"/>
-                <w:lang w:val="en-US" w:eastAsia="fr-FR"/>
-              </w:rPr>
-              <w:t>item</w:t>
-            </w:r>
-            <w:r>
-              <w:rPr>
-                <w:rFonts w:eastAsia="Times New Roman" w:cstheme="minorHAnsi"/>
-                <w:sz w:val="18"/>
-                <w:szCs w:val="18"/>
-                <w:lang w:val="en-US" w:eastAsia="fr-FR"/>
-              </w:rPr>
-              <w:t>.</w:t>
-            </w:r>
-            <w:r>
-              <w:rPr>
-                <w:rFonts w:cstheme="minorHAnsi"/>
-                <w:sz w:val="18"/>
-                <w:szCs w:val="18"/>
-                <w:lang w:val="en-US"/>
-              </w:rPr>
-              <w:t>quotity</w:t>
-            </w:r>
-            <w:proofErr w:type="spellEnd"/>
-            <w:r>
-              <w:rPr>
-                <w:rFonts w:cstheme="minorHAnsi"/>
-                <w:sz w:val="18"/>
-                <w:szCs w:val="18"/>
-                <w:lang w:val="en-US"/>
-              </w:rPr>
-              <w:t xml:space="preserve"> }}  </w:t>
+              <w:t xml:space="preserve">quotity }}  </w:t>
             </w:r>
           </w:p>
         </w:tc>
@@ -3664,27 +3316,7 @@
                 <w:szCs w:val="18"/>
                 <w:lang w:val="en-US" w:eastAsia="fr-FR"/>
               </w:rPr>
-              <w:t xml:space="preserve"> </w:t>
-            </w:r>
-            <w:proofErr w:type="spellStart"/>
-            <w:r>
-              <w:rPr>
-                <w:rFonts w:eastAsia="Times New Roman" w:cstheme="minorHAnsi"/>
-                <w:sz w:val="18"/>
-                <w:szCs w:val="18"/>
-                <w:lang w:val="en-US" w:eastAsia="fr-FR"/>
-              </w:rPr>
-              <w:t>endfor</w:t>
-            </w:r>
-            <w:proofErr w:type="spellEnd"/>
-            <w:r>
-              <w:rPr>
-                <w:rFonts w:eastAsia="Times New Roman" w:cstheme="minorHAnsi"/>
-                <w:sz w:val="18"/>
-                <w:szCs w:val="18"/>
-                <w:lang w:val="en-US" w:eastAsia="fr-FR"/>
-              </w:rPr>
-              <w:t xml:space="preserve"> %}</w:t>
+              <w:t xml:space="preserve"> endfor %}</w:t>
             </w:r>
           </w:p>
         </w:tc>
@@ -4089,7 +3721,6 @@
               </w:rPr>
               <w:t xml:space="preserve">{{  </w:t>
             </w:r>
-            <w:proofErr w:type="spellStart"/>
             <w:r>
               <w:rPr>
                 <w:rFonts w:eastAsia="Times New Roman" w:cstheme="minorHAnsi"/>
@@ -4106,17 +3737,7 @@
                 <w:szCs w:val="18"/>
                 <w:lang w:val="en-US"/>
               </w:rPr>
-              <w:t>.leader.user_name</w:t>
-            </w:r>
-            <w:proofErr w:type="spellEnd"/>
-            <w:r>
-              <w:rPr>
-                <w:rFonts w:cstheme="minorHAnsi"/>
-                <w:sz w:val="18"/>
-                <w:szCs w:val="18"/>
-                <w:lang w:val="en-US"/>
-              </w:rPr>
-              <w:t xml:space="preserve"> }}  </w:t>
+              <w:t xml:space="preserve">.leader.user_name }}  </w:t>
             </w:r>
           </w:p>
         </w:tc>
@@ -4149,27 +3770,7 @@
                 <w:szCs w:val="18"/>
                 <w:lang w:val="en-US" w:eastAsia="fr-FR"/>
               </w:rPr>
-              <w:t xml:space="preserve">{%tr </w:t>
-            </w:r>
-            <w:proofErr w:type="spellStart"/>
-            <w:r>
-              <w:rPr>
-                <w:rFonts w:eastAsia="Times New Roman" w:cstheme="minorHAnsi"/>
-                <w:sz w:val="18"/>
-                <w:szCs w:val="18"/>
-                <w:lang w:val="en-US" w:eastAsia="fr-FR"/>
-              </w:rPr>
-              <w:t>endfor</w:t>
-            </w:r>
-            <w:proofErr w:type="spellEnd"/>
-            <w:r>
-              <w:rPr>
-                <w:rFonts w:eastAsia="Times New Roman" w:cstheme="minorHAnsi"/>
-                <w:sz w:val="18"/>
-                <w:szCs w:val="18"/>
-                <w:lang w:val="en-US" w:eastAsia="fr-FR"/>
-              </w:rPr>
-              <w:t xml:space="preserve"> %}</w:t>
+              <w:t>{%tr endfor %}</w:t>
             </w:r>
           </w:p>
         </w:tc>
@@ -4523,7 +4124,6 @@
                 <w:lang w:val="en-US"/>
               </w:rPr>
             </w:pPr>
-            <w:proofErr w:type="spellStart"/>
             <w:r>
               <w:rPr>
                 <w:rFonts w:cstheme="minorHAnsi"/>
@@ -4533,7 +4133,6 @@
               </w:rPr>
               <w:t>quotity</w:t>
             </w:r>
-            <w:proofErr w:type="spellEnd"/>
           </w:p>
         </w:tc>
       </w:tr>
@@ -4794,16 +4393,7 @@
                 <w:szCs w:val="18"/>
                 <w:lang w:val="en-US"/>
               </w:rPr>
-              <w:t>.project</w:t>
-            </w:r>
-            <w:r>
-              <w:rPr>
-                <w:rFonts w:cstheme="minorHAnsi"/>
-                <w:sz w:val="18"/>
-                <w:szCs w:val="18"/>
-                <w:lang w:val="en-US"/>
-              </w:rPr>
-              <w:t>.name</w:t>
+              <w:t>.project.name</w:t>
             </w:r>
             <w:r>
               <w:rPr>
@@ -4838,7 +4428,6 @@
               </w:rPr>
               <w:t xml:space="preserve">{{  </w:t>
             </w:r>
-            <w:proofErr w:type="spellStart"/>
             <w:r>
               <w:rPr>
                 <w:rFonts w:eastAsia="Times New Roman" w:cstheme="minorHAnsi"/>
@@ -4866,7 +4455,6 @@
               </w:rPr>
               <w:t>cost_type.short_name</w:t>
             </w:r>
-            <w:proofErr w:type="spellEnd"/>
             <w:r>
               <w:rPr>
                 <w:rFonts w:cstheme="minorHAnsi"/>
@@ -4900,7 +4488,6 @@
               </w:rPr>
               <w:t xml:space="preserve">{{  </w:t>
             </w:r>
-            <w:proofErr w:type="spellStart"/>
             <w:r>
               <w:rPr>
                 <w:rFonts w:eastAsia="Times New Roman" w:cstheme="minorHAnsi"/>
@@ -4928,7 +4515,6 @@
               </w:rPr>
               <w:t>start_date</w:t>
             </w:r>
-            <w:proofErr w:type="spellEnd"/>
             <w:r>
               <w:rPr>
                 <w:rFonts w:cstheme="minorHAnsi"/>
@@ -4962,7 +4548,6 @@
               </w:rPr>
               <w:t xml:space="preserve">{{  </w:t>
             </w:r>
-            <w:proofErr w:type="spellStart"/>
             <w:r>
               <w:rPr>
                 <w:rFonts w:eastAsia="Times New Roman" w:cstheme="minorHAnsi"/>
@@ -4988,18 +4573,8 @@
                 <w:szCs w:val="18"/>
                 <w:lang w:val="en-US"/>
               </w:rPr>
-              <w:t>end</w:t>
-            </w:r>
-            <w:r>
-              <w:rPr>
-                <w:rFonts w:cstheme="minorHAnsi"/>
-                <w:sz w:val="18"/>
-                <w:szCs w:val="18"/>
-                <w:lang w:val="en-US"/>
-              </w:rPr>
-              <w:t>_date</w:t>
-            </w:r>
-            <w:proofErr w:type="spellEnd"/>
+              <w:t>end_date</w:t>
+            </w:r>
             <w:r>
               <w:rPr>
                 <w:rFonts w:cstheme="minorHAnsi"/>
@@ -5033,7 +4608,6 @@
               </w:rPr>
               <w:t xml:space="preserve">{{  </w:t>
             </w:r>
-            <w:proofErr w:type="spellStart"/>
             <w:r>
               <w:rPr>
                 <w:rFonts w:eastAsia="Times New Roman" w:cstheme="minorHAnsi"/>
@@ -5061,7 +4635,6 @@
               </w:rPr>
               <w:t>fund.funder.short_name</w:t>
             </w:r>
-            <w:proofErr w:type="spellEnd"/>
             <w:r>
               <w:rPr>
                 <w:rFonts w:cstheme="minorHAnsi"/>
@@ -5089,7 +4662,6 @@
               </w:rPr>
               <w:t xml:space="preserve">{{  </w:t>
             </w:r>
-            <w:proofErr w:type="spellStart"/>
             <w:r>
               <w:rPr>
                 <w:rFonts w:eastAsia="Times New Roman" w:cstheme="minorHAnsi"/>
@@ -5117,7 +4689,6 @@
               </w:rPr>
               <w:t>fund.institution.short_name</w:t>
             </w:r>
-            <w:proofErr w:type="spellEnd"/>
             <w:r>
               <w:rPr>
                 <w:rFonts w:cstheme="minorHAnsi"/>
@@ -5145,7 +4716,6 @@
               </w:rPr>
               <w:t xml:space="preserve">{{  </w:t>
             </w:r>
-            <w:proofErr w:type="spellStart"/>
             <w:r>
               <w:rPr>
                 <w:rFonts w:eastAsia="Times New Roman" w:cstheme="minorHAnsi"/>
@@ -5173,7 +4743,6 @@
               </w:rPr>
               <w:t>fund.ref</w:t>
             </w:r>
-            <w:proofErr w:type="spellEnd"/>
             <w:r>
               <w:rPr>
                 <w:rFonts w:cstheme="minorHAnsi"/>
@@ -5225,7 +4794,6 @@
               </w:rPr>
               <w:t>{{  "{:,.2f}€".format(</w:t>
             </w:r>
-            <w:proofErr w:type="spellStart"/>
             <w:r>
               <w:rPr>
                 <w:rFonts w:eastAsia="Times New Roman" w:cstheme="minorHAnsi"/>
@@ -5253,7 +4821,6 @@
               </w:rPr>
               <w:t>amount|float</w:t>
             </w:r>
-            <w:proofErr w:type="spellEnd"/>
             <w:r>
               <w:rPr>
                 <w:rFonts w:eastAsia="Times New Roman" w:cstheme="minorHAnsi"/>
@@ -5287,7 +4854,6 @@
               </w:rPr>
               <w:t xml:space="preserve">{{  </w:t>
             </w:r>
-            <w:proofErr w:type="spellStart"/>
             <w:r>
               <w:rPr>
                 <w:rFonts w:eastAsia="Times New Roman" w:cstheme="minorHAnsi"/>
@@ -5315,7 +4881,6 @@
               </w:rPr>
               <w:t>emp_type</w:t>
             </w:r>
-            <w:proofErr w:type="spellEnd"/>
             <w:r>
               <w:rPr>
                 <w:rFonts w:cstheme="minorHAnsi"/>
@@ -5349,7 +4914,6 @@
               </w:rPr>
               <w:t xml:space="preserve">{% for </w:t>
             </w:r>
-            <w:proofErr w:type="spellStart"/>
             <w:r>
               <w:rPr>
                 <w:rFonts w:cstheme="minorHAnsi"/>
@@ -5359,7 +4923,6 @@
               </w:rPr>
               <w:t>ct</w:t>
             </w:r>
-            <w:proofErr w:type="spellEnd"/>
             <w:r>
               <w:rPr>
                 <w:rFonts w:cstheme="minorHAnsi"/>
@@ -5369,7 +4932,6 @@
               </w:rPr>
               <w:t xml:space="preserve"> in </w:t>
             </w:r>
-            <w:proofErr w:type="spellStart"/>
             <w:r>
               <w:rPr>
                 <w:rFonts w:eastAsia="Times New Roman" w:cstheme="minorHAnsi"/>
@@ -5404,17 +4966,7 @@
                 <w:szCs w:val="18"/>
                 <w:lang w:val="en-US"/>
               </w:rPr>
-              <w:t>.all</w:t>
-            </w:r>
-            <w:proofErr w:type="spellEnd"/>
-            <w:r>
-              <w:rPr>
-                <w:rFonts w:cstheme="minorHAnsi"/>
-                <w:sz w:val="18"/>
-                <w:szCs w:val="18"/>
-                <w:lang w:val="en-US"/>
-              </w:rPr>
-              <w:t>() %}</w:t>
+              <w:t>.all() %}</w:t>
             </w:r>
             <w:r>
               <w:rPr>
@@ -5450,27 +5002,7 @@
                 <w:szCs w:val="18"/>
                 <w:lang w:val="en-US"/>
               </w:rPr>
-              <w:t xml:space="preserve">{% if not </w:t>
-            </w:r>
-            <w:proofErr w:type="spellStart"/>
-            <w:r>
-              <w:rPr>
-                <w:rFonts w:cstheme="minorHAnsi"/>
-                <w:sz w:val="18"/>
-                <w:szCs w:val="18"/>
-                <w:lang w:val="en-US"/>
-              </w:rPr>
-              <w:t>loop.last</w:t>
-            </w:r>
-            <w:proofErr w:type="spellEnd"/>
-            <w:r>
-              <w:rPr>
-                <w:rFonts w:cstheme="minorHAnsi"/>
-                <w:sz w:val="18"/>
-                <w:szCs w:val="18"/>
-                <w:lang w:val="en-US"/>
-              </w:rPr>
-              <w:t xml:space="preserve"> %},</w:t>
+              <w:t>{% if not loop.last %},</w:t>
             </w:r>
             <w:r>
               <w:rPr>
@@ -5497,27 +5029,7 @@
                 <w:szCs w:val="18"/>
                 <w:lang w:val="en-US"/>
               </w:rPr>
-              <w:t xml:space="preserve">{% </w:t>
-            </w:r>
-            <w:proofErr w:type="spellStart"/>
-            <w:r>
-              <w:rPr>
-                <w:rFonts w:cstheme="minorHAnsi"/>
-                <w:sz w:val="18"/>
-                <w:szCs w:val="18"/>
-                <w:lang w:val="en-US"/>
-              </w:rPr>
-              <w:t>endfor</w:t>
-            </w:r>
-            <w:proofErr w:type="spellEnd"/>
-            <w:r>
-              <w:rPr>
-                <w:rFonts w:cstheme="minorHAnsi"/>
-                <w:sz w:val="18"/>
-                <w:szCs w:val="18"/>
-                <w:lang w:val="en-US"/>
-              </w:rPr>
-              <w:t xml:space="preserve"> %}</w:t>
+              <w:t>{% endfor %}</w:t>
             </w:r>
             <w:r>
               <w:rPr>
@@ -5561,7 +5073,6 @@
               </w:rPr>
               <w:t>"{:.0%}".format(</w:t>
             </w:r>
-            <w:proofErr w:type="spellStart"/>
             <w:r>
               <w:rPr>
                 <w:rFonts w:eastAsia="Times New Roman" w:cstheme="minorHAnsi"/>
@@ -5587,17 +5098,7 @@
                 <w:szCs w:val="18"/>
                 <w:lang w:val="en-US"/>
               </w:rPr>
-              <w:t>quotity</w:t>
-            </w:r>
-            <w:proofErr w:type="spellEnd"/>
-            <w:r>
-              <w:rPr>
-                <w:rFonts w:cstheme="minorHAnsi"/>
-                <w:sz w:val="18"/>
-                <w:szCs w:val="18"/>
-                <w:lang w:val="en-US"/>
-              </w:rPr>
-              <w:t>)</w:t>
+              <w:t>quotity)</w:t>
             </w:r>
             <w:r>
               <w:rPr>
@@ -5650,27 +5151,7 @@
                 <w:szCs w:val="18"/>
                 <w:lang w:val="en-US" w:eastAsia="fr-FR"/>
               </w:rPr>
-              <w:t xml:space="preserve"> </w:t>
-            </w:r>
-            <w:proofErr w:type="spellStart"/>
-            <w:r>
-              <w:rPr>
-                <w:rFonts w:eastAsia="Times New Roman" w:cstheme="minorHAnsi"/>
-                <w:sz w:val="18"/>
-                <w:szCs w:val="18"/>
-                <w:lang w:val="en-US" w:eastAsia="fr-FR"/>
-              </w:rPr>
-              <w:t>endfor</w:t>
-            </w:r>
-            <w:proofErr w:type="spellEnd"/>
-            <w:r>
-              <w:rPr>
-                <w:rFonts w:eastAsia="Times New Roman" w:cstheme="minorHAnsi"/>
-                <w:sz w:val="18"/>
-                <w:szCs w:val="18"/>
-                <w:lang w:val="en-US" w:eastAsia="fr-FR"/>
-              </w:rPr>
-              <w:t xml:space="preserve"> %}</w:t>
+              <w:t xml:space="preserve"> endfor %}</w:t>
             </w:r>
           </w:p>
         </w:tc>
@@ -5887,10 +5368,10 @@
         <w:tblLook w:val="04A0" w:firstRow="1" w:lastRow="0" w:firstColumn="1" w:lastColumn="0" w:noHBand="0" w:noVBand="1"/>
       </w:tblPr>
       <w:tblGrid>
-        <w:gridCol w:w="2894"/>
-        <w:gridCol w:w="2117"/>
-        <w:gridCol w:w="2023"/>
-        <w:gridCol w:w="2028"/>
+        <w:gridCol w:w="2344"/>
+        <w:gridCol w:w="2650"/>
+        <w:gridCol w:w="2589"/>
+        <w:gridCol w:w="1479"/>
       </w:tblGrid>
       <w:tr>
         <w:tc>
@@ -6173,7 +5654,6 @@
               </w:rPr>
               <w:t xml:space="preserve">{{  </w:t>
             </w:r>
-            <w:proofErr w:type="spellStart"/>
             <w:r>
               <w:rPr>
                 <w:rFonts w:eastAsia="Times New Roman" w:cstheme="minorHAnsi"/>
@@ -6183,7 +5663,6 @@
               </w:rPr>
               <w:t>item.type.short_name</w:t>
             </w:r>
-            <w:proofErr w:type="spellEnd"/>
             <w:r>
               <w:rPr>
                 <w:rFonts w:cstheme="minorHAnsi"/>
@@ -6224,7 +5703,6 @@
               </w:rPr>
               <w:t xml:space="preserve">{{  </w:t>
             </w:r>
-            <w:proofErr w:type="spellStart"/>
             <w:r>
               <w:rPr>
                 <w:rFonts w:eastAsia="Times New Roman" w:cstheme="minorHAnsi"/>
@@ -6241,17 +5719,106 @@
                 <w:szCs w:val="18"/>
                 <w:lang w:val="en-US"/>
               </w:rPr>
-              <w:t>.start_date</w:t>
-            </w:r>
-            <w:proofErr w:type="spellEnd"/>
-            <w:r>
-              <w:rPr>
-                <w:rFonts w:cstheme="minorHAnsi"/>
-                <w:sz w:val="18"/>
-                <w:szCs w:val="18"/>
-                <w:lang w:val="en-US"/>
-              </w:rPr>
-              <w:t xml:space="preserve"> }}  </w:t>
+              <w:t>.start_date }}</w:t>
+            </w:r>
+            <w:r>
+              <w:rPr>
+                <w:rFonts w:cstheme="minorHAnsi"/>
+                <w:sz w:val="18"/>
+                <w:szCs w:val="18"/>
+                <w:lang w:val="en-US"/>
+              </w:rPr>
+              <w:t xml:space="preserve"> {% if item.start_period </w:t>
+            </w:r>
+            <w:r>
+              <w:rPr>
+                <w:rFonts w:cstheme="minorHAnsi"/>
+                <w:sz w:val="18"/>
+                <w:szCs w:val="18"/>
+                <w:lang w:val="en-US"/>
+              </w:rPr>
+              <w:t>=</w:t>
+            </w:r>
+            <w:r>
+              <w:rPr>
+                <w:rFonts w:cstheme="minorHAnsi"/>
+                <w:sz w:val="18"/>
+                <w:szCs w:val="18"/>
+                <w:lang w:val="en-US"/>
+              </w:rPr>
+              <w:t>= “MI” %}</w:t>
+            </w:r>
+            <w:r>
+              <w:rPr>
+                <w:rFonts w:cstheme="minorHAnsi"/>
+                <w:sz w:val="18"/>
+                <w:szCs w:val="18"/>
+                <w:lang w:val="en-US"/>
+              </w:rPr>
+              <w:t xml:space="preserve">  </w:t>
+            </w:r>
+            <w:r>
+              <w:rPr>
+                <w:rFonts w:cstheme="minorHAnsi"/>
+                <w:sz w:val="18"/>
+                <w:szCs w:val="18"/>
+                <w:lang w:val="en-US"/>
+              </w:rPr>
+              <w:t>- {{item.</w:t>
+            </w:r>
+            <w:r>
+              <w:rPr>
+                <w:rFonts w:cstheme="minorHAnsi"/>
+                <w:sz w:val="18"/>
+                <w:szCs w:val="18"/>
+                <w:lang w:val="en-US"/>
+              </w:rPr>
+              <w:t>get_</w:t>
+            </w:r>
+            <w:r>
+              <w:rPr>
+                <w:rFonts w:cstheme="minorHAnsi"/>
+                <w:sz w:val="18"/>
+                <w:szCs w:val="18"/>
+                <w:lang w:val="en-US"/>
+              </w:rPr>
+              <w:t>start_period</w:t>
+            </w:r>
+            <w:r>
+              <w:rPr>
+                <w:rFonts w:cstheme="minorHAnsi"/>
+                <w:sz w:val="18"/>
+                <w:szCs w:val="18"/>
+                <w:lang w:val="en-US"/>
+              </w:rPr>
+              <w:t>_display</w:t>
+            </w:r>
+            <w:r>
+              <w:rPr>
+                <w:rFonts w:cstheme="minorHAnsi"/>
+                <w:sz w:val="18"/>
+                <w:szCs w:val="18"/>
+                <w:lang w:val="en-US"/>
+              </w:rPr>
+              <w:t>()</w:t>
+            </w:r>
+            <w:r>
+              <w:rPr>
+                <w:rFonts w:cstheme="minorHAnsi"/>
+                <w:sz w:val="18"/>
+                <w:szCs w:val="18"/>
+                <w:lang w:val="en-US"/>
+              </w:rPr>
+              <w:t xml:space="preserve"> }}</w:t>
+            </w:r>
+            <w:r>
+              <w:rPr>
+                <w:rFonts w:cstheme="minorHAnsi"/>
+                <w:sz w:val="18"/>
+                <w:szCs w:val="18"/>
+                <w:lang w:val="en-US"/>
+              </w:rPr>
+              <w:t xml:space="preserve"> {% endif %}</w:t>
             </w:r>
           </w:p>
         </w:tc>
@@ -6284,7 +5851,6 @@
               </w:rPr>
               <w:t xml:space="preserve">{{  </w:t>
             </w:r>
-            <w:proofErr w:type="spellStart"/>
             <w:r>
               <w:rPr>
                 <w:rFonts w:eastAsia="Times New Roman" w:cstheme="minorHAnsi"/>
@@ -6301,17 +5867,106 @@
                 <w:szCs w:val="18"/>
                 <w:lang w:val="en-US"/>
               </w:rPr>
-              <w:t>.end_date</w:t>
-            </w:r>
-            <w:proofErr w:type="spellEnd"/>
-            <w:r>
-              <w:rPr>
-                <w:rFonts w:cstheme="minorHAnsi"/>
-                <w:sz w:val="18"/>
-                <w:szCs w:val="18"/>
-                <w:lang w:val="en-US"/>
-              </w:rPr>
-              <w:t xml:space="preserve"> }}  </w:t>
+              <w:t xml:space="preserve">.end_date }}  </w:t>
+            </w:r>
+            <w:r>
+              <w:rPr>
+                <w:rFonts w:cstheme="minorHAnsi"/>
+                <w:sz w:val="18"/>
+                <w:szCs w:val="18"/>
+                <w:lang w:val="en-US"/>
+              </w:rPr>
+              <w:t xml:space="preserve"> </w:t>
+            </w:r>
+            <w:r>
+              <w:rPr>
+                <w:rFonts w:cstheme="minorHAnsi"/>
+                <w:sz w:val="18"/>
+                <w:szCs w:val="18"/>
+                <w:lang w:val="en-US"/>
+              </w:rPr>
+              <w:t>{% if item.</w:t>
+            </w:r>
+            <w:r>
+              <w:rPr>
+                <w:rFonts w:cstheme="minorHAnsi"/>
+                <w:sz w:val="18"/>
+                <w:szCs w:val="18"/>
+                <w:lang w:val="en-US"/>
+              </w:rPr>
+              <w:t>end</w:t>
+            </w:r>
+            <w:r>
+              <w:rPr>
+                <w:rFonts w:cstheme="minorHAnsi"/>
+                <w:sz w:val="18"/>
+                <w:szCs w:val="18"/>
+                <w:lang w:val="en-US"/>
+              </w:rPr>
+              <w:t xml:space="preserve">_period == “MI” %}  </w:t>
+            </w:r>
+            <w:r>
+              <w:rPr>
+                <w:rFonts w:cstheme="minorHAnsi"/>
+                <w:sz w:val="18"/>
+                <w:szCs w:val="18"/>
+                <w:lang w:val="en-US"/>
+              </w:rPr>
+              <w:t xml:space="preserve"> - {{item.</w:t>
+            </w:r>
+            <w:r>
+              <w:rPr>
+                <w:rFonts w:cstheme="minorHAnsi"/>
+                <w:sz w:val="18"/>
+                <w:szCs w:val="18"/>
+                <w:lang w:val="en-US"/>
+              </w:rPr>
+              <w:t>get_</w:t>
+            </w:r>
+            <w:r>
+              <w:rPr>
+                <w:rFonts w:cstheme="minorHAnsi"/>
+                <w:sz w:val="18"/>
+                <w:szCs w:val="18"/>
+                <w:lang w:val="en-US"/>
+              </w:rPr>
+              <w:t>end</w:t>
+            </w:r>
+            <w:r>
+              <w:rPr>
+                <w:rFonts w:cstheme="minorHAnsi"/>
+                <w:sz w:val="18"/>
+                <w:szCs w:val="18"/>
+                <w:lang w:val="en-US"/>
+              </w:rPr>
+              <w:t>_period</w:t>
+            </w:r>
+            <w:r>
+              <w:rPr>
+                <w:rFonts w:cstheme="minorHAnsi"/>
+                <w:sz w:val="18"/>
+                <w:szCs w:val="18"/>
+                <w:lang w:val="en-US"/>
+              </w:rPr>
+              <w:t>_display()</w:t>
+            </w:r>
+            <w:r>
+              <w:rPr>
+                <w:rFonts w:cstheme="minorHAnsi"/>
+                <w:sz w:val="18"/>
+                <w:szCs w:val="18"/>
+                <w:lang w:val="en-US"/>
+              </w:rPr>
+              <w:t xml:space="preserve"> }}</w:t>
+            </w:r>
+            <w:r>
+              <w:rPr>
+                <w:rFonts w:cstheme="minorHAnsi"/>
+                <w:sz w:val="18"/>
+                <w:szCs w:val="18"/>
+                <w:lang w:val="en-US"/>
+              </w:rPr>
+              <w:t>{% endif %}</w:t>
             </w:r>
           </w:p>
         </w:tc>
@@ -6344,7 +5999,6 @@
               </w:rPr>
               <w:t xml:space="preserve">{{  </w:t>
             </w:r>
-            <w:proofErr w:type="spellStart"/>
             <w:r>
               <w:rPr>
                 <w:rFonts w:eastAsia="Times New Roman" w:cstheme="minorHAnsi"/>
@@ -6361,17 +6015,7 @@
                 <w:szCs w:val="18"/>
                 <w:lang w:val="en-US"/>
               </w:rPr>
-              <w:t>comment</w:t>
-            </w:r>
-            <w:proofErr w:type="spellEnd"/>
-            <w:r>
-              <w:rPr>
-                <w:rFonts w:cstheme="minorHAnsi"/>
-                <w:sz w:val="18"/>
-                <w:szCs w:val="18"/>
-                <w:lang w:val="en-US"/>
-              </w:rPr>
-              <w:t xml:space="preserve"> }}  </w:t>
+              <w:t xml:space="preserve">comment }}  </w:t>
             </w:r>
           </w:p>
           <w:p>
@@ -6415,27 +6059,7 @@
                 <w:szCs w:val="18"/>
                 <w:lang w:val="en-US" w:eastAsia="fr-FR"/>
               </w:rPr>
-              <w:t xml:space="preserve">{%tr </w:t>
-            </w:r>
-            <w:proofErr w:type="spellStart"/>
-            <w:r>
-              <w:rPr>
-                <w:rFonts w:eastAsia="Times New Roman" w:cstheme="minorHAnsi"/>
-                <w:sz w:val="18"/>
-                <w:szCs w:val="18"/>
-                <w:lang w:val="en-US" w:eastAsia="fr-FR"/>
-              </w:rPr>
-              <w:t>endfor</w:t>
-            </w:r>
-            <w:proofErr w:type="spellEnd"/>
-            <w:r>
-              <w:rPr>
-                <w:rFonts w:eastAsia="Times New Roman" w:cstheme="minorHAnsi"/>
-                <w:sz w:val="18"/>
-                <w:szCs w:val="18"/>
-                <w:lang w:val="en-US" w:eastAsia="fr-FR"/>
-              </w:rPr>
-              <w:t xml:space="preserve"> %}</w:t>
+              <w:t>{%tr endfor %}</w:t>
             </w:r>
           </w:p>
         </w:tc>
@@ -6588,12 +6212,9 @@
       </w:pPr>
     </w:p>
     <w:sectPr>
-      <w:headerReference w:type="even" r:id="rId6"/>
-      <w:headerReference w:type="default" r:id="rId7"/>
-      <w:footerReference w:type="even" r:id="rId8"/>
-      <w:footerReference w:type="default" r:id="rId9"/>
-      <w:headerReference w:type="first" r:id="rId10"/>
-      <w:footerReference w:type="first" r:id="rId11"/>
+      <w:headerReference w:type="default" r:id="rId6"/>
+      <w:headerReference w:type="first" r:id="rId7"/>
+      <w:footerReference w:type="first" r:id="rId8"/>
       <w:pgSz w:w="11906" w:h="16838"/>
       <w:pgMar w:top="1702" w:right="1417" w:bottom="1417" w:left="1417" w:header="426" w:footer="364" w:gutter="0"/>
       <w:cols w:space="708"/>
@@ -6630,26 +6251,6 @@
 </file>
 
 <file path=word/footer1.xml><?xml version="1.0" encoding="utf-8"?>
-<w:ftr xmlns:wpc="http://schemas.microsoft.com/office/word/2010/wordprocessingCanvas" xmlns:cx="http://schemas.microsoft.com/office/drawing/2014/chartex" xmlns:cx1="http://schemas.microsoft.com/office/drawing/2015/9/8/chartex" xmlns:cx2="http://schemas.microsoft.com/office/drawing/2015/10/21/chartex" xmlns:cx3="http://schemas.microsoft.com/office/drawing/2016/5/9/chartex" xmlns:cx4="http://schemas.microsoft.com/office/drawing/2016/5/10/chartex" xmlns:cx5="http://schemas.microsoft.com/office/drawing/2016/5/11/chartex" xmlns:cx6="http://schemas.microsoft.com/office/drawing/2016/5/12/chartex" xmlns:cx7="http://schemas.microsoft.com/office/drawing/2016/5/13/chartex" xmlns:cx8="http://schemas.microsoft.com/office/drawing/2016/5/14/chartex" xmlns:mc="http://schemas.openxmlformats.org/markup-compatibility/2006" xmlns:aink="http://schemas.microsoft.com/office/drawing/2016/ink" xmlns:am3d="http://schemas.microsoft.com/office/drawing/2017/model3d" xmlns:o="urn:schemas-microsoft-com:office:office" xmlns:r="http://schemas.openxmlformats.org/officeDocument/2006/relationships" xmlns:m="http://schemas.openxmlformats.org/officeDocument/2006/math" xmlns:v="urn:schemas-microsoft-com:vml" xmlns:wp14="http://schemas.microsoft.com/office/word/2010/wordprocessingDrawing" xmlns:wp="http://schemas.openxmlformats.org/drawingml/2006/wordprocessingDrawing" xmlns:w10="urn:schemas-microsoft-com:office:word" xmlns:w="http://schemas.openxmlformats.org/wordprocessingml/2006/main" xmlns:w14="http://schemas.microsoft.com/office/word/2010/wordml" xmlns:w15="http://schemas.microsoft.com/office/word/2012/wordml" xmlns:w16cex="http://schemas.microsoft.com/office/word/2018/wordml/cex" xmlns:w16cid="http://schemas.microsoft.com/office/word/2016/wordml/cid" xmlns:w16="http://schemas.microsoft.com/office/word/2018/wordml" xmlns:w16sdtdh="http://schemas.microsoft.com/office/word/2020/wordml/sdtdatahash" xmlns:w16se="http://schemas.microsoft.com/office/word/2015/wordml/symex" xmlns:wpg="http://schemas.microsoft.com/office/word/2010/wordprocessingGroup" xmlns:wpi="http://schemas.microsoft.com/office/word/2010/wordprocessingInk" xmlns:wne="http://schemas.microsoft.com/office/word/2006/wordml" xmlns:wps="http://schemas.microsoft.com/office/word/2010/wordprocessingShape" mc:Ignorable="w14 w15 w16se w16cid w16 w16cex w16sdtdh wp14">
-  <w:p>
-    <w:pPr>
-      <w:pStyle w:val="Pieddepage"/>
-    </w:pPr>
-  </w:p>
-</w:ftr>
-</file>
-
-<file path=word/footer2.xml><?xml version="1.0" encoding="utf-8"?>
-<w:ftr xmlns:wpc="http://schemas.microsoft.com/office/word/2010/wordprocessingCanvas" xmlns:cx="http://schemas.microsoft.com/office/drawing/2014/chartex" xmlns:cx1="http://schemas.microsoft.com/office/drawing/2015/9/8/chartex" xmlns:cx2="http://schemas.microsoft.com/office/drawing/2015/10/21/chartex" xmlns:cx3="http://schemas.microsoft.com/office/drawing/2016/5/9/chartex" xmlns:cx4="http://schemas.microsoft.com/office/drawing/2016/5/10/chartex" xmlns:cx5="http://schemas.microsoft.com/office/drawing/2016/5/11/chartex" xmlns:cx6="http://schemas.microsoft.com/office/drawing/2016/5/12/chartex" xmlns:cx7="http://schemas.microsoft.com/office/drawing/2016/5/13/chartex" xmlns:cx8="http://schemas.microsoft.com/office/drawing/2016/5/14/chartex" xmlns:mc="http://schemas.openxmlformats.org/markup-compatibility/2006" xmlns:aink="http://schemas.microsoft.com/office/drawing/2016/ink" xmlns:am3d="http://schemas.microsoft.com/office/drawing/2017/model3d" xmlns:o="urn:schemas-microsoft-com:office:office" xmlns:r="http://schemas.openxmlformats.org/officeDocument/2006/relationships" xmlns:m="http://schemas.openxmlformats.org/officeDocument/2006/math" xmlns:v="urn:schemas-microsoft-com:vml" xmlns:wp14="http://schemas.microsoft.com/office/word/2010/wordprocessingDrawing" xmlns:wp="http://schemas.openxmlformats.org/drawingml/2006/wordprocessingDrawing" xmlns:w10="urn:schemas-microsoft-com:office:word" xmlns:w="http://schemas.openxmlformats.org/wordprocessingml/2006/main" xmlns:w14="http://schemas.microsoft.com/office/word/2010/wordml" xmlns:w15="http://schemas.microsoft.com/office/word/2012/wordml" xmlns:w16cex="http://schemas.microsoft.com/office/word/2018/wordml/cex" xmlns:w16cid="http://schemas.microsoft.com/office/word/2016/wordml/cid" xmlns:w16="http://schemas.microsoft.com/office/word/2018/wordml" xmlns:w16sdtdh="http://schemas.microsoft.com/office/word/2020/wordml/sdtdatahash" xmlns:w16se="http://schemas.microsoft.com/office/word/2015/wordml/symex" xmlns:wpg="http://schemas.microsoft.com/office/word/2010/wordprocessingGroup" xmlns:wpi="http://schemas.microsoft.com/office/word/2010/wordprocessingInk" xmlns:wne="http://schemas.microsoft.com/office/word/2006/wordml" xmlns:wps="http://schemas.microsoft.com/office/word/2010/wordprocessingShape" mc:Ignorable="w14 w15 w16se w16cid w16 w16cex w16sdtdh wp14">
-  <w:p>
-    <w:pPr>
-      <w:pStyle w:val="Pieddepage"/>
-    </w:pPr>
-  </w:p>
-</w:ftr>
-</file>
-
-<file path=word/footer3.xml><?xml version="1.0" encoding="utf-8"?>
 <w:ftr xmlns:wpc="http://schemas.microsoft.com/office/word/2010/wordprocessingCanvas" xmlns:cx="http://schemas.microsoft.com/office/drawing/2014/chartex" xmlns:cx1="http://schemas.microsoft.com/office/drawing/2015/9/8/chartex" xmlns:cx2="http://schemas.microsoft.com/office/drawing/2015/10/21/chartex" xmlns:cx3="http://schemas.microsoft.com/office/drawing/2016/5/9/chartex" xmlns:cx4="http://schemas.microsoft.com/office/drawing/2016/5/10/chartex" xmlns:cx5="http://schemas.microsoft.com/office/drawing/2016/5/11/chartex" xmlns:cx6="http://schemas.microsoft.com/office/drawing/2016/5/12/chartex" xmlns:cx7="http://schemas.microsoft.com/office/drawing/2016/5/13/chartex" xmlns:cx8="http://schemas.microsoft.com/office/drawing/2016/5/14/chartex" xmlns:mc="http://schemas.openxmlformats.org/markup-compatibility/2006" xmlns:aink="http://schemas.microsoft.com/office/drawing/2016/ink" xmlns:am3d="http://schemas.microsoft.com/office/drawing/2017/model3d" xmlns:o="urn:schemas-microsoft-com:office:office" xmlns:r="http://schemas.openxmlformats.org/officeDocument/2006/relationships" xmlns:m="http://schemas.openxmlformats.org/officeDocument/2006/math" xmlns:v="urn:schemas-microsoft-com:vml" xmlns:wp14="http://schemas.microsoft.com/office/word/2010/wordprocessingDrawing" xmlns:wp="http://schemas.openxmlformats.org/drawingml/2006/wordprocessingDrawing" xmlns:w10="urn:schemas-microsoft-com:office:word" xmlns:w="http://schemas.openxmlformats.org/wordprocessingml/2006/main" xmlns:w14="http://schemas.microsoft.com/office/word/2010/wordml" xmlns:w15="http://schemas.microsoft.com/office/word/2012/wordml" xmlns:w16cex="http://schemas.microsoft.com/office/word/2018/wordml/cex" xmlns:w16cid="http://schemas.microsoft.com/office/word/2016/wordml/cid" xmlns:w16="http://schemas.microsoft.com/office/word/2018/wordml" xmlns:w16sdtdh="http://schemas.microsoft.com/office/word/2020/wordml/sdtdatahash" xmlns:w16se="http://schemas.microsoft.com/office/word/2015/wordml/symex" xmlns:wpg="http://schemas.microsoft.com/office/word/2010/wordprocessingGroup" xmlns:wpi="http://schemas.microsoft.com/office/word/2010/wordprocessingInk" xmlns:wne="http://schemas.microsoft.com/office/word/2006/wordml" xmlns:wps="http://schemas.microsoft.com/office/word/2010/wordprocessingShape" mc:Ignorable="w14 w15 w16se w16cid w16 w16cex w16sdtdh wp14">
   <w:p>
     <w:pPr>
@@ -6770,21 +6371,12 @@
               <w:szCs w:val="18"/>
             </w:rPr>
           </w:pPr>
-          <w:proofErr w:type="spellStart"/>
           <w:r>
             <w:rPr>
               <w:sz w:val="18"/>
               <w:szCs w:val="18"/>
             </w:rPr>
-            <w:t>Employee</w:t>
-          </w:r>
-          <w:proofErr w:type="spellEnd"/>
-          <w:r>
-            <w:rPr>
-              <w:sz w:val="18"/>
-              <w:szCs w:val="18"/>
-            </w:rPr>
-            <w:t xml:space="preserve"> id :</w:t>
+            <w:t>Employee id :</w:t>
           </w:r>
         </w:p>
       </w:tc>
@@ -6921,25 +6513,7 @@
               <w:szCs w:val="18"/>
               <w:lang w:val="en-US"/>
             </w:rPr>
-            <w:t xml:space="preserve">{{ </w:t>
-          </w:r>
-          <w:proofErr w:type="spellStart"/>
-          <w:r>
-            <w:rPr>
-              <w:sz w:val="18"/>
-              <w:szCs w:val="18"/>
-              <w:lang w:val="en-US"/>
-            </w:rPr>
-            <w:t>report_name</w:t>
-          </w:r>
-          <w:proofErr w:type="spellEnd"/>
-          <w:r>
-            <w:rPr>
-              <w:sz w:val="18"/>
-              <w:szCs w:val="18"/>
-              <w:lang w:val="en-US"/>
-            </w:rPr>
-            <w:t xml:space="preserve"> }}</w:t>
+            <w:t>{{ report_name }}</w:t>
           </w:r>
           <w:r>
             <w:rPr>
@@ -6971,25 +6545,7 @@
               <w:szCs w:val="18"/>
               <w:lang w:val="en-US"/>
             </w:rPr>
-            <w:t xml:space="preserve">{{ </w:t>
-          </w:r>
-          <w:proofErr w:type="spellStart"/>
-          <w:r>
-            <w:rPr>
-              <w:sz w:val="18"/>
-              <w:szCs w:val="18"/>
-              <w:lang w:val="en-US"/>
-            </w:rPr>
-            <w:t>report_revision</w:t>
-          </w:r>
-          <w:proofErr w:type="spellEnd"/>
-          <w:r>
-            <w:rPr>
-              <w:sz w:val="18"/>
-              <w:szCs w:val="18"/>
-              <w:lang w:val="en-US"/>
-            </w:rPr>
-            <w:t xml:space="preserve"> }})</w:t>
+            <w:t>{{ report_revision }})</w:t>
           </w:r>
         </w:p>
       </w:tc>
@@ -7045,23 +6601,7 @@
               <w:sz w:val="18"/>
               <w:szCs w:val="18"/>
             </w:rPr>
-            <w:t xml:space="preserve">{{ </w:t>
-          </w:r>
-          <w:proofErr w:type="spellStart"/>
-          <w:r>
-            <w:rPr>
-              <w:sz w:val="18"/>
-              <w:szCs w:val="18"/>
-            </w:rPr>
-            <w:t>request.user</w:t>
-          </w:r>
-          <w:proofErr w:type="spellEnd"/>
-          <w:r>
-            <w:rPr>
-              <w:sz w:val="18"/>
-              <w:szCs w:val="18"/>
-            </w:rPr>
-            <w:t xml:space="preserve"> }}</w:t>
+            <w:t>{{ request.user }}</w:t>
           </w:r>
         </w:p>
       </w:tc>
@@ -7105,16 +6645,6 @@
 </file>
 
 <file path=word/header1.xml><?xml version="1.0" encoding="utf-8"?>
-<w:hdr xmlns:wpc="http://schemas.microsoft.com/office/word/2010/wordprocessingCanvas" xmlns:cx="http://schemas.microsoft.com/office/drawing/2014/chartex" xmlns:cx1="http://schemas.microsoft.com/office/drawing/2015/9/8/chartex" xmlns:cx2="http://schemas.microsoft.com/office/drawing/2015/10/21/chartex" xmlns:cx3="http://schemas.microsoft.com/office/drawing/2016/5/9/chartex" xmlns:cx4="http://schemas.microsoft.com/office/drawing/2016/5/10/chartex" xmlns:cx5="http://schemas.microsoft.com/office/drawing/2016/5/11/chartex" xmlns:cx6="http://schemas.microsoft.com/office/drawing/2016/5/12/chartex" xmlns:cx7="http://schemas.microsoft.com/office/drawing/2016/5/13/chartex" xmlns:cx8="http://schemas.microsoft.com/office/drawing/2016/5/14/chartex" xmlns:mc="http://schemas.openxmlformats.org/markup-compatibility/2006" xmlns:aink="http://schemas.microsoft.com/office/drawing/2016/ink" xmlns:am3d="http://schemas.microsoft.com/office/drawing/2017/model3d" xmlns:o="urn:schemas-microsoft-com:office:office" xmlns:r="http://schemas.openxmlformats.org/officeDocument/2006/relationships" xmlns:m="http://schemas.openxmlformats.org/officeDocument/2006/math" xmlns:v="urn:schemas-microsoft-com:vml" xmlns:wp14="http://schemas.microsoft.com/office/word/2010/wordprocessingDrawing" xmlns:wp="http://schemas.openxmlformats.org/drawingml/2006/wordprocessingDrawing" xmlns:w10="urn:schemas-microsoft-com:office:word" xmlns:w="http://schemas.openxmlformats.org/wordprocessingml/2006/main" xmlns:w14="http://schemas.microsoft.com/office/word/2010/wordml" xmlns:w15="http://schemas.microsoft.com/office/word/2012/wordml" xmlns:w16cex="http://schemas.microsoft.com/office/word/2018/wordml/cex" xmlns:w16cid="http://schemas.microsoft.com/office/word/2016/wordml/cid" xmlns:w16="http://schemas.microsoft.com/office/word/2018/wordml" xmlns:w16sdtdh="http://schemas.microsoft.com/office/word/2020/wordml/sdtdatahash" xmlns:w16se="http://schemas.microsoft.com/office/word/2015/wordml/symex" xmlns:wpg="http://schemas.microsoft.com/office/word/2010/wordprocessingGroup" xmlns:wpi="http://schemas.microsoft.com/office/word/2010/wordprocessingInk" xmlns:wne="http://schemas.microsoft.com/office/word/2006/wordml" xmlns:wps="http://schemas.microsoft.com/office/word/2010/wordprocessingShape" mc:Ignorable="w14 w15 w16se w16cid w16 w16cex w16sdtdh wp14">
-  <w:p>
-    <w:pPr>
-      <w:pStyle w:val="En-tte"/>
-    </w:pPr>
-  </w:p>
-</w:hdr>
-</file>
-
-<file path=word/header2.xml><?xml version="1.0" encoding="utf-8"?>
 <w:hdr xmlns:wpc="http://schemas.microsoft.com/office/word/2010/wordprocessingCanvas" xmlns:cx="http://schemas.microsoft.com/office/drawing/2014/chartex" xmlns:cx1="http://schemas.microsoft.com/office/drawing/2015/9/8/chartex" xmlns:cx2="http://schemas.microsoft.com/office/drawing/2015/10/21/chartex" xmlns:cx3="http://schemas.microsoft.com/office/drawing/2016/5/9/chartex" xmlns:cx4="http://schemas.microsoft.com/office/drawing/2016/5/10/chartex" xmlns:cx5="http://schemas.microsoft.com/office/drawing/2016/5/11/chartex" xmlns:cx6="http://schemas.microsoft.com/office/drawing/2016/5/12/chartex" xmlns:cx7="http://schemas.microsoft.com/office/drawing/2016/5/13/chartex" xmlns:cx8="http://schemas.microsoft.com/office/drawing/2016/5/14/chartex" xmlns:mc="http://schemas.openxmlformats.org/markup-compatibility/2006" xmlns:aink="http://schemas.microsoft.com/office/drawing/2016/ink" xmlns:am3d="http://schemas.microsoft.com/office/drawing/2017/model3d" xmlns:o="urn:schemas-microsoft-com:office:office" xmlns:r="http://schemas.openxmlformats.org/officeDocument/2006/relationships" xmlns:m="http://schemas.openxmlformats.org/officeDocument/2006/math" xmlns:v="urn:schemas-microsoft-com:vml" xmlns:wp14="http://schemas.microsoft.com/office/word/2010/wordprocessingDrawing" xmlns:wp="http://schemas.openxmlformats.org/drawingml/2006/wordprocessingDrawing" xmlns:w10="urn:schemas-microsoft-com:office:word" xmlns:w="http://schemas.openxmlformats.org/wordprocessingml/2006/main" xmlns:w14="http://schemas.microsoft.com/office/word/2010/wordml" xmlns:w15="http://schemas.microsoft.com/office/word/2012/wordml" xmlns:w16cex="http://schemas.microsoft.com/office/word/2018/wordml/cex" xmlns:w16cid="http://schemas.microsoft.com/office/word/2016/wordml/cid" xmlns:w16="http://schemas.microsoft.com/office/word/2018/wordml" xmlns:w16sdtdh="http://schemas.microsoft.com/office/word/2020/wordml/sdtdatahash" xmlns:w16se="http://schemas.microsoft.com/office/word/2015/wordml/symex" xmlns:wpg="http://schemas.microsoft.com/office/word/2010/wordprocessingGroup" xmlns:wpi="http://schemas.microsoft.com/office/word/2010/wordprocessingInk" xmlns:wne="http://schemas.microsoft.com/office/word/2006/wordml" xmlns:wps="http://schemas.microsoft.com/office/word/2010/wordprocessingShape" mc:Ignorable="w14 w15 w16se w16cid w16 w16cex w16sdtdh wp14">
   <w:p>
     <w:pPr>
@@ -7392,57 +6922,13 @@
         <w:color w:val="FFFFFF" w:themeColor="background1"/>
         <w:lang w:val="en-US" w:eastAsia="fr-FR"/>
       </w:rPr>
-      <w:t xml:space="preserve">{{ </w:t>
-    </w:r>
-    <w:proofErr w:type="spellStart"/>
-    <w:r>
-      <w:rPr>
-        <w:rFonts w:eastAsia="Times New Roman" w:cstheme="minorHAnsi"/>
-        <w:b/>
-        <w:bCs/>
-        <w:color w:val="FFFFFF" w:themeColor="background1"/>
-        <w:lang w:val="en-US" w:eastAsia="fr-FR"/>
-      </w:rPr>
-      <w:t>employee.first_name</w:t>
-    </w:r>
-    <w:proofErr w:type="spellEnd"/>
-    <w:r>
-      <w:rPr>
-        <w:rFonts w:eastAsia="Times New Roman" w:cstheme="minorHAnsi"/>
-        <w:b/>
-        <w:bCs/>
-        <w:color w:val="FFFFFF" w:themeColor="background1"/>
-        <w:lang w:val="en-US" w:eastAsia="fr-FR"/>
-      </w:rPr>
-      <w:t xml:space="preserve"> }}  {{ </w:t>
-    </w:r>
-    <w:proofErr w:type="spellStart"/>
-    <w:r>
-      <w:rPr>
-        <w:rFonts w:eastAsia="Times New Roman" w:cstheme="minorHAnsi"/>
-        <w:b/>
-        <w:bCs/>
-        <w:color w:val="FFFFFF" w:themeColor="background1"/>
-        <w:lang w:val="en-US" w:eastAsia="fr-FR"/>
-      </w:rPr>
-      <w:t>employee.last_name</w:t>
-    </w:r>
-    <w:proofErr w:type="spellEnd"/>
-    <w:r>
-      <w:rPr>
-        <w:rFonts w:eastAsia="Times New Roman" w:cstheme="minorHAnsi"/>
-        <w:b/>
-        <w:bCs/>
-        <w:color w:val="FFFFFF" w:themeColor="background1"/>
-        <w:lang w:val="en-US" w:eastAsia="fr-FR"/>
-      </w:rPr>
-      <w:t xml:space="preserve"> }}</w:t>
+      <w:t>{{ employee.first_name }}  {{ employee.last_name }}</w:t>
     </w:r>
   </w:p>
 </w:hdr>
 </file>
 
-<file path=word/header3.xml><?xml version="1.0" encoding="utf-8"?>
+<file path=word/header2.xml><?xml version="1.0" encoding="utf-8"?>
 <w:hdr xmlns:wpc="http://schemas.microsoft.com/office/word/2010/wordprocessingCanvas" xmlns:cx="http://schemas.microsoft.com/office/drawing/2014/chartex" xmlns:cx1="http://schemas.microsoft.com/office/drawing/2015/9/8/chartex" xmlns:cx2="http://schemas.microsoft.com/office/drawing/2015/10/21/chartex" xmlns:cx3="http://schemas.microsoft.com/office/drawing/2016/5/9/chartex" xmlns:cx4="http://schemas.microsoft.com/office/drawing/2016/5/10/chartex" xmlns:cx5="http://schemas.microsoft.com/office/drawing/2016/5/11/chartex" xmlns:cx6="http://schemas.microsoft.com/office/drawing/2016/5/12/chartex" xmlns:cx7="http://schemas.microsoft.com/office/drawing/2016/5/13/chartex" xmlns:cx8="http://schemas.microsoft.com/office/drawing/2016/5/14/chartex" xmlns:mc="http://schemas.openxmlformats.org/markup-compatibility/2006" xmlns:aink="http://schemas.microsoft.com/office/drawing/2016/ink" xmlns:am3d="http://schemas.microsoft.com/office/drawing/2017/model3d" xmlns:o="urn:schemas-microsoft-com:office:office" xmlns:r="http://schemas.openxmlformats.org/officeDocument/2006/relationships" xmlns:m="http://schemas.openxmlformats.org/officeDocument/2006/math" xmlns:v="urn:schemas-microsoft-com:vml" xmlns:wp14="http://schemas.microsoft.com/office/word/2010/wordprocessingDrawing" xmlns:wp="http://schemas.openxmlformats.org/drawingml/2006/wordprocessingDrawing" xmlns:w10="urn:schemas-microsoft-com:office:word" xmlns:w="http://schemas.openxmlformats.org/wordprocessingml/2006/main" xmlns:w14="http://schemas.microsoft.com/office/word/2010/wordml" xmlns:w15="http://schemas.microsoft.com/office/word/2012/wordml" xmlns:w16cex="http://schemas.microsoft.com/office/word/2018/wordml/cex" xmlns:w16cid="http://schemas.microsoft.com/office/word/2016/wordml/cid" xmlns:w16="http://schemas.microsoft.com/office/word/2018/wordml" xmlns:w16sdtdh="http://schemas.microsoft.com/office/word/2020/wordml/sdtdatahash" xmlns:w16se="http://schemas.microsoft.com/office/word/2015/wordml/symex" xmlns:wpg="http://schemas.microsoft.com/office/word/2010/wordprocessingGroup" xmlns:wpi="http://schemas.microsoft.com/office/word/2010/wordprocessingInk" xmlns:wne="http://schemas.microsoft.com/office/word/2006/wordml" xmlns:wps="http://schemas.microsoft.com/office/word/2010/wordprocessingShape" mc:Ignorable="w14 w15 w16se w16cid w16 w16cex w16sdtdh wp14">
   <w:p>
     <w:pPr>
@@ -7456,6 +6942,7 @@
         <w:color w:val="FFFFFF" w:themeColor="background1"/>
         <w:sz w:val="40"/>
         <w:szCs w:val="40"/>
+        <w:lang w:val="en-US"/>
       </w:rPr>
     </w:pPr>
     <w:r>
@@ -7615,6 +7102,7 @@
         <w:color w:val="FFFFFF" w:themeColor="background1"/>
         <w:sz w:val="40"/>
         <w:szCs w:val="40"/>
+        <w:lang w:val="en-US"/>
       </w:rPr>
       <w:t>{{ request.site.name }}  -</w:t>
     </w:r>
@@ -7627,39 +7115,17 @@
         <w:color w:val="FFFFFF" w:themeColor="background1"/>
         <w:sz w:val="40"/>
         <w:szCs w:val="40"/>
+        <w:lang w:val="en-US"/>
       </w:rPr>
-      <w:t xml:space="preserve"> </w:t>
-    </w:r>
-    <w:proofErr w:type="spellStart"/>
-    <w:r>
-      <w:rPr>
-        <w:b/>
-        <w:bCs/>
-        <w:i/>
-        <w:iCs/>
-        <w:color w:val="FFFFFF" w:themeColor="background1"/>
-        <w:sz w:val="40"/>
-        <w:szCs w:val="40"/>
-      </w:rPr>
-      <w:t>Employee</w:t>
-    </w:r>
-    <w:proofErr w:type="spellEnd"/>
-    <w:r>
-      <w:rPr>
-        <w:b/>
-        <w:bCs/>
-        <w:i/>
-        <w:iCs/>
-        <w:color w:val="FFFFFF" w:themeColor="background1"/>
-        <w:sz w:val="40"/>
-        <w:szCs w:val="40"/>
-      </w:rPr>
-      <w:t xml:space="preserve"> Report</w:t>
+      <w:t xml:space="preserve"> Employee Report</w:t>
     </w:r>
   </w:p>
   <w:p>
     <w:pPr>
       <w:pStyle w:val="En-tte"/>
+      <w:rPr>
+        <w:lang w:val="en-US"/>
+      </w:rPr>
     </w:pPr>
   </w:p>
 </w:hdr>

</xml_diff>